<commit_message>
#14 Saját jegyzetek csak
</commit_message>
<xml_diff>
--- a/templ_05_TSZ.docx
+++ b/templ_05_TSZ.docx
@@ -218,6 +218,24 @@
         <w:t>[A szkeleton által elfogadott bemenetek , valamint a szöveges konzolon megjelenő kimenetek. A kiemenet formátuma olyan kell legyen, ami alapján a működés összevethető a korábbi szekvencia-diagramokkal.]</w:t>
       </w:r>
     </w:p>
+    <w:p/>
+    <w:p>
+      <w:r>
+        <w:t>felül teszteset</w:t>
+      </w:r>
+    </w:p>
+    <w:p>
+      <w:r>
+        <w:t>amikor a program megnyílik a felhasználó választhat egy tesztcaset, ha ezt választja, ez történik</w:t>
+      </w:r>
+    </w:p>
+    <w:p/>
+    <w:p>
+      <w:r>
+        <w:t>tkp. egy teszt olyan konzolos felületen, mint a prog2 és prog3 házi volt</w:t>
+      </w:r>
+    </w:p>
+    <w:p/>
     <w:p/>
     <w:p>
       <w:pPr>
@@ -567,7 +585,7 @@
         <w:noProof/>
         <w:lang w:val="en-US"/>
       </w:rPr>
-      <w:t>2025-03-10</w:t>
+      <w:t>2025-03-11</w:t>
     </w:r>
     <w:r>
       <w:rPr>
@@ -611,15 +629,7 @@
       </w:rPr>
     </w:pPr>
     <w:r>
-      <w:t xml:space="preserve">5. </w:t>
-    </w:r>
-    <w:proofErr w:type="spellStart"/>
-    <w:r>
-      <w:t>Szkeleton</w:t>
-    </w:r>
-    <w:proofErr w:type="spellEnd"/>
-    <w:r>
-      <w:t xml:space="preserve"> tervezése</w:t>
+      <w:t>5. Szkeleton tervezése</w:t>
     </w:r>
     <w:r>
       <w:tab/>
@@ -627,7 +637,6 @@
     <w:r>
       <w:tab/>
     </w:r>
-    <w:proofErr w:type="spellStart"/>
     <w:r>
       <w:rPr>
         <w:iCs/>
@@ -635,7 +644,6 @@
       </w:rPr>
       <w:t>bandITs</w:t>
     </w:r>
-    <w:proofErr w:type="spellEnd"/>
   </w:p>
   <w:p>
     <w:pPr>
@@ -1116,6 +1124,50 @@
     <w:lsdException w:name="Subtitle" w:qFormat="1"/>
     <w:lsdException w:name="Strong" w:qFormat="1"/>
     <w:lsdException w:name="Emphasis" w:qFormat="1"/>
+    <w:lsdException w:name="Normal Table" w:semiHidden="1" w:unhideWhenUsed="1"/>
+    <w:lsdException w:name="Table Simple 1" w:semiHidden="1" w:unhideWhenUsed="1"/>
+    <w:lsdException w:name="Table Simple 2" w:semiHidden="1" w:unhideWhenUsed="1"/>
+    <w:lsdException w:name="Table Simple 3" w:semiHidden="1" w:unhideWhenUsed="1"/>
+    <w:lsdException w:name="Table Classic 1" w:semiHidden="1" w:unhideWhenUsed="1"/>
+    <w:lsdException w:name="Table Classic 2" w:semiHidden="1" w:unhideWhenUsed="1"/>
+    <w:lsdException w:name="Table Classic 3" w:semiHidden="1" w:unhideWhenUsed="1"/>
+    <w:lsdException w:name="Table Classic 4" w:semiHidden="1" w:unhideWhenUsed="1"/>
+    <w:lsdException w:name="Table Colorful 1" w:semiHidden="1" w:unhideWhenUsed="1"/>
+    <w:lsdException w:name="Table Colorful 2" w:semiHidden="1" w:unhideWhenUsed="1"/>
+    <w:lsdException w:name="Table Colorful 3" w:semiHidden="1" w:unhideWhenUsed="1"/>
+    <w:lsdException w:name="Table Columns 1" w:semiHidden="1" w:unhideWhenUsed="1"/>
+    <w:lsdException w:name="Table Columns 2" w:semiHidden="1" w:unhideWhenUsed="1"/>
+    <w:lsdException w:name="Table Columns 3" w:semiHidden="1" w:unhideWhenUsed="1"/>
+    <w:lsdException w:name="Table Columns 4" w:semiHidden="1" w:unhideWhenUsed="1"/>
+    <w:lsdException w:name="Table Columns 5" w:semiHidden="1" w:unhideWhenUsed="1"/>
+    <w:lsdException w:name="Table Grid 1" w:semiHidden="1" w:unhideWhenUsed="1"/>
+    <w:lsdException w:name="Table Grid 2" w:semiHidden="1" w:unhideWhenUsed="1"/>
+    <w:lsdException w:name="Table Grid 3" w:semiHidden="1" w:unhideWhenUsed="1"/>
+    <w:lsdException w:name="Table Grid 4" w:semiHidden="1" w:unhideWhenUsed="1"/>
+    <w:lsdException w:name="Table Grid 5" w:semiHidden="1" w:unhideWhenUsed="1"/>
+    <w:lsdException w:name="Table Grid 6" w:semiHidden="1" w:unhideWhenUsed="1"/>
+    <w:lsdException w:name="Table Grid 7" w:semiHidden="1" w:unhideWhenUsed="1"/>
+    <w:lsdException w:name="Table Grid 8" w:semiHidden="1" w:unhideWhenUsed="1"/>
+    <w:lsdException w:name="Table List 1" w:semiHidden="1" w:unhideWhenUsed="1"/>
+    <w:lsdException w:name="Table List 2" w:semiHidden="1" w:unhideWhenUsed="1"/>
+    <w:lsdException w:name="Table List 3" w:semiHidden="1" w:unhideWhenUsed="1"/>
+    <w:lsdException w:name="Table List 4" w:semiHidden="1" w:unhideWhenUsed="1"/>
+    <w:lsdException w:name="Table List 5" w:semiHidden="1" w:unhideWhenUsed="1"/>
+    <w:lsdException w:name="Table List 6" w:semiHidden="1" w:unhideWhenUsed="1"/>
+    <w:lsdException w:name="Table List 7" w:semiHidden="1" w:unhideWhenUsed="1"/>
+    <w:lsdException w:name="Table List 8" w:semiHidden="1" w:unhideWhenUsed="1"/>
+    <w:lsdException w:name="Table 3D effects 1" w:semiHidden="1" w:unhideWhenUsed="1"/>
+    <w:lsdException w:name="Table 3D effects 2" w:semiHidden="1" w:unhideWhenUsed="1"/>
+    <w:lsdException w:name="Table 3D effects 3" w:semiHidden="1" w:unhideWhenUsed="1"/>
+    <w:lsdException w:name="Table Contemporary" w:semiHidden="1" w:unhideWhenUsed="1"/>
+    <w:lsdException w:name="Table Elegant" w:semiHidden="1" w:unhideWhenUsed="1"/>
+    <w:lsdException w:name="Table Professional" w:semiHidden="1" w:unhideWhenUsed="1"/>
+    <w:lsdException w:name="Table Subtle 1" w:semiHidden="1" w:unhideWhenUsed="1"/>
+    <w:lsdException w:name="Table Subtle 2" w:semiHidden="1" w:unhideWhenUsed="1"/>
+    <w:lsdException w:name="Table Web 1" w:semiHidden="1" w:unhideWhenUsed="1"/>
+    <w:lsdException w:name="Table Web 2" w:semiHidden="1" w:unhideWhenUsed="1"/>
+    <w:lsdException w:name="Table Web 3" w:semiHidden="1" w:unhideWhenUsed="1"/>
+    <w:lsdException w:name="Table Theme" w:semiHidden="1" w:unhideWhenUsed="1"/>
     <w:lsdException w:name="Placeholder Text" w:semiHidden="1" w:uiPriority="99"/>
     <w:lsdException w:name="No Spacing" w:uiPriority="1" w:qFormat="1"/>
     <w:lsdException w:name="Light Shading" w:uiPriority="60"/>
@@ -1539,11 +1591,15 @@
   </w:style>
   <w:style w:type="character" w:default="1" w:styleId="Bekezdsalapbettpusa">
     <w:name w:val="Default Paragraph Font"/>
+    <w:uiPriority w:val="1"/>
     <w:semiHidden/>
+    <w:unhideWhenUsed/>
   </w:style>
   <w:style w:type="table" w:default="1" w:styleId="Normltblzat">
     <w:name w:val="Normal Table"/>
+    <w:uiPriority w:val="99"/>
     <w:semiHidden/>
+    <w:unhideWhenUsed/>
     <w:tblPr>
       <w:tblInd w:w="0" w:type="dxa"/>
       <w:tblCellMar>
@@ -1556,7 +1612,9 @@
   </w:style>
   <w:style w:type="numbering" w:default="1" w:styleId="Nemlista">
     <w:name w:val="No List"/>
+    <w:uiPriority w:val="99"/>
     <w:semiHidden/>
+    <w:unhideWhenUsed/>
   </w:style>
   <w:style w:type="paragraph" w:customStyle="1" w:styleId="magyarazat">
     <w:name w:val="magyarazat"/>

</xml_diff>

<commit_message>
Az első 5 use case módosítása
</commit_message>
<xml_diff>
--- a/templ_05_TSZ.docx
+++ b/templ_05_TSZ.docx
@@ -168,6 +168,9 @@
             <w:r>
               <w:t xml:space="preserve">ése </w:t>
             </w:r>
+            <w:r>
+              <w:t xml:space="preserve">szomszédos </w:t>
+            </w:r>
             <w:proofErr w:type="spellStart"/>
             <w:r>
               <w:t>Fertile</w:t>
@@ -248,6 +251,9 @@
               <w:t xml:space="preserve"> </w:t>
             </w:r>
             <w:r>
+              <w:t xml:space="preserve">a szomszédos </w:t>
+            </w:r>
+            <w:r>
               <w:t>B</w:t>
             </w:r>
             <w:r>
@@ -382,7 +388,16 @@
             </w:r>
             <w:proofErr w:type="spellEnd"/>
             <w:r>
-              <w:t xml:space="preserve"> található. B</w:t>
+              <w:t xml:space="preserve"> található. </w:t>
+            </w:r>
+            <w:r>
+              <w:t>A</w:t>
+            </w:r>
+            <w:r>
+              <w:t xml:space="preserve"> szomszédos </w:t>
+            </w:r>
+            <w:r>
+              <w:t>B</w:t>
             </w:r>
             <w:r>
               <w:t xml:space="preserve"> </w:t>
@@ -400,32 +415,6 @@
             </w:r>
             <w:r>
               <w:t xml:space="preserve"> </w:t>
-            </w:r>
-            <w:r>
-              <w:rPr>
-                <w:highlight w:val="yellow"/>
-              </w:rPr>
-              <w:t>NEM KÉNE ELŐTTE KIVÁLASZTANI M</w:t>
-            </w:r>
-            <w:r>
-              <w:rPr>
-                <w:highlight w:val="yellow"/>
-              </w:rPr>
-              <w:t>-</w:t>
-            </w:r>
-            <w:proofErr w:type="spellStart"/>
-            <w:r>
-              <w:rPr>
-                <w:highlight w:val="yellow"/>
-              </w:rPr>
-              <w:t>et</w:t>
-            </w:r>
-            <w:proofErr w:type="spellEnd"/>
-            <w:r>
-              <w:rPr>
-                <w:highlight w:val="yellow"/>
-              </w:rPr>
-              <w:t>?</w:t>
             </w:r>
           </w:p>
         </w:tc>
@@ -604,29 +593,77 @@
               <w:jc w:val="both"/>
               <w:rPr>
                 <w:rFonts w:ascii="Times New Roman" w:hAnsi="Times New Roman" w:cs="Times New Roman"/>
-                <w:highlight w:val="yellow"/>
-              </w:rPr>
-            </w:pPr>
-            <w:r>
-              <w:rPr>
-                <w:rFonts w:ascii="Times New Roman" w:hAnsi="Times New Roman" w:cs="Times New Roman"/>
-                <w:highlight w:val="yellow"/>
+              </w:rPr>
+            </w:pPr>
+            <w:r>
+              <w:rPr>
+                <w:rFonts w:ascii="Times New Roman" w:hAnsi="Times New Roman" w:cs="Times New Roman"/>
               </w:rPr>
               <w:t xml:space="preserve">A tesztelő </w:t>
             </w:r>
             <w:r>
               <w:rPr>
                 <w:rFonts w:ascii="Times New Roman" w:hAnsi="Times New Roman" w:cs="Times New Roman"/>
-                <w:highlight w:val="yellow"/>
-              </w:rPr>
-              <w:t xml:space="preserve">kiválasztja M </w:t>
-            </w:r>
-            <w:r>
-              <w:rPr>
-                <w:rFonts w:ascii="Times New Roman" w:hAnsi="Times New Roman" w:cs="Times New Roman"/>
-                <w:highlight w:val="yellow"/>
-              </w:rPr>
-              <w:t>gombafonalat.</w:t>
+              </w:rPr>
+              <w:t xml:space="preserve">meghívja </w:t>
+            </w:r>
+            <w:r>
+              <w:rPr>
+                <w:rFonts w:ascii="Times New Roman" w:hAnsi="Times New Roman" w:cs="Times New Roman"/>
+              </w:rPr>
+              <w:t>M</w:t>
+            </w:r>
+            <w:r>
+              <w:rPr>
+                <w:rFonts w:ascii="Times New Roman" w:hAnsi="Times New Roman" w:cs="Times New Roman"/>
+              </w:rPr>
+              <w:t xml:space="preserve"> gombafonál konstruktorát, amelyben paraméterként átadja </w:t>
+            </w:r>
+            <w:r>
+              <w:rPr>
+                <w:rFonts w:ascii="Times New Roman" w:hAnsi="Times New Roman" w:cs="Times New Roman"/>
+              </w:rPr>
+              <w:t>B</w:t>
+            </w:r>
+            <w:r>
+              <w:rPr>
+                <w:rFonts w:ascii="Times New Roman" w:hAnsi="Times New Roman" w:cs="Times New Roman"/>
+              </w:rPr>
+              <w:t xml:space="preserve"> </w:t>
+            </w:r>
+            <w:proofErr w:type="spellStart"/>
+            <w:r>
+              <w:rPr>
+                <w:rFonts w:ascii="Times New Roman" w:hAnsi="Times New Roman" w:cs="Times New Roman"/>
+              </w:rPr>
+              <w:t>FertileTectont</w:t>
+            </w:r>
+            <w:proofErr w:type="spellEnd"/>
+            <w:r>
+              <w:rPr>
+                <w:rFonts w:ascii="Times New Roman" w:hAnsi="Times New Roman" w:cs="Times New Roman"/>
+              </w:rPr>
+              <w:t xml:space="preserve"> mint </w:t>
+            </w:r>
+            <w:proofErr w:type="spellStart"/>
+            <w:r>
+              <w:rPr>
+                <w:rFonts w:ascii="Times New Roman" w:hAnsi="Times New Roman" w:cs="Times New Roman"/>
+              </w:rPr>
+              <w:t>céltektont</w:t>
+            </w:r>
+            <w:proofErr w:type="spellEnd"/>
+            <w:r>
+              <w:rPr>
+                <w:rFonts w:ascii="Times New Roman" w:hAnsi="Times New Roman" w:cs="Times New Roman"/>
+              </w:rPr>
+              <w:t>.</w:t>
+            </w:r>
+            <w:r>
+              <w:rPr>
+                <w:rFonts w:ascii="Times New Roman" w:hAnsi="Times New Roman" w:cs="Times New Roman"/>
+              </w:rPr>
+              <w:t xml:space="preserve"> </w:t>
             </w:r>
           </w:p>
           <w:p>
@@ -646,7 +683,13 @@
               <w:rPr>
                 <w:rFonts w:ascii="Times New Roman" w:hAnsi="Times New Roman" w:cs="Times New Roman"/>
               </w:rPr>
-              <w:t xml:space="preserve">A tesztelő </w:t>
+              <w:t xml:space="preserve">M </w:t>
+            </w:r>
+            <w:r>
+              <w:rPr>
+                <w:rFonts w:ascii="Times New Roman" w:hAnsi="Times New Roman" w:cs="Times New Roman"/>
+              </w:rPr>
+              <w:t xml:space="preserve">gombafonál </w:t>
             </w:r>
             <w:r>
               <w:rPr>
@@ -658,19 +701,7 @@
               <w:rPr>
                 <w:rFonts w:ascii="Times New Roman" w:hAnsi="Times New Roman" w:cs="Times New Roman"/>
               </w:rPr>
-              <w:t>M</w:t>
-            </w:r>
-            <w:r>
-              <w:rPr>
-                <w:rFonts w:ascii="Times New Roman" w:hAnsi="Times New Roman" w:cs="Times New Roman"/>
-              </w:rPr>
-              <w:t xml:space="preserve"> gombafonál konstruktorát, amelyben paraméterként átadja </w:t>
-            </w:r>
-            <w:r>
-              <w:rPr>
-                <w:rFonts w:ascii="Times New Roman" w:hAnsi="Times New Roman" w:cs="Times New Roman"/>
-              </w:rPr>
-              <w:t>B</w:t>
+              <w:t>MGE</w:t>
             </w:r>
             <w:r>
               <w:rPr>
@@ -683,55 +714,14 @@
               <w:rPr>
                 <w:rFonts w:ascii="Times New Roman" w:hAnsi="Times New Roman" w:cs="Times New Roman"/>
               </w:rPr>
-              <w:t>FertileTectont</w:t>
-            </w:r>
-            <w:proofErr w:type="spellEnd"/>
-            <w:r>
-              <w:rPr>
-                <w:rFonts w:ascii="Times New Roman" w:hAnsi="Times New Roman" w:cs="Times New Roman"/>
-              </w:rPr>
-              <w:t xml:space="preserve"> mint </w:t>
-            </w:r>
-            <w:proofErr w:type="spellStart"/>
-            <w:r>
-              <w:rPr>
-                <w:rFonts w:ascii="Times New Roman" w:hAnsi="Times New Roman" w:cs="Times New Roman"/>
-              </w:rPr>
-              <w:t>céltektont</w:t>
-            </w:r>
-            <w:proofErr w:type="spellEnd"/>
-            <w:r>
-              <w:rPr>
-                <w:rFonts w:ascii="Times New Roman" w:hAnsi="Times New Roman" w:cs="Times New Roman"/>
-              </w:rPr>
-              <w:t>.</w:t>
-            </w:r>
-            <w:r>
-              <w:rPr>
-                <w:rFonts w:ascii="Times New Roman" w:hAnsi="Times New Roman" w:cs="Times New Roman"/>
-              </w:rPr>
-              <w:t xml:space="preserve"> </w:t>
-            </w:r>
-            <w:r>
-              <w:rPr>
-                <w:rFonts w:ascii="Times New Roman" w:hAnsi="Times New Roman" w:cs="Times New Roman"/>
-                <w:highlight w:val="yellow"/>
-              </w:rPr>
-              <w:t>NEM KÉNE ELŐTTE KIVÁLASZTANI M</w:t>
-            </w:r>
-            <w:r>
-              <w:rPr>
-                <w:rFonts w:ascii="Times New Roman" w:hAnsi="Times New Roman" w:cs="Times New Roman"/>
-                <w:highlight w:val="yellow"/>
-              </w:rPr>
-              <w:t>-E</w:t>
-            </w:r>
-            <w:r>
-              <w:rPr>
-                <w:rFonts w:ascii="Times New Roman" w:hAnsi="Times New Roman" w:cs="Times New Roman"/>
-                <w:highlight w:val="yellow"/>
-              </w:rPr>
-              <w:t>T?</w:t>
+              <w:t>MyceliumGrowthEvaluator</w:t>
+            </w:r>
+            <w:proofErr w:type="spellEnd"/>
+            <w:r>
+              <w:rPr>
+                <w:rFonts w:ascii="Times New Roman" w:hAnsi="Times New Roman" w:cs="Times New Roman"/>
+              </w:rPr>
+              <w:t xml:space="preserve"> konstruktorát.</w:t>
             </w:r>
           </w:p>
           <w:p>
@@ -769,8 +759,16 @@
               <w:rPr>
                 <w:rFonts w:ascii="Times New Roman" w:hAnsi="Times New Roman" w:cs="Times New Roman"/>
               </w:rPr>
-              <w:t>MGE</w:t>
-            </w:r>
+              <w:t xml:space="preserve">MGE </w:t>
+            </w:r>
+            <w:proofErr w:type="spellStart"/>
+            <w:r>
+              <w:rPr>
+                <w:rFonts w:ascii="Times New Roman" w:hAnsi="Times New Roman" w:cs="Times New Roman"/>
+              </w:rPr>
+              <w:t>MyceliumGrowthEvaluator</w:t>
+            </w:r>
+            <w:proofErr w:type="spellEnd"/>
             <w:r>
               <w:rPr>
                 <w:rFonts w:ascii="Times New Roman" w:hAnsi="Times New Roman" w:cs="Times New Roman"/>
@@ -778,18 +776,58 @@
               <w:t xml:space="preserve"> </w:t>
             </w:r>
             <w:proofErr w:type="spellStart"/>
-            <w:r>
-              <w:rPr>
-                <w:rFonts w:ascii="Times New Roman" w:hAnsi="Times New Roman" w:cs="Times New Roman"/>
-              </w:rPr>
-              <w:t>MyceliumGrowthEvaluator</w:t>
-            </w:r>
-            <w:proofErr w:type="spellEnd"/>
-            <w:r>
-              <w:rPr>
-                <w:rFonts w:ascii="Times New Roman" w:hAnsi="Times New Roman" w:cs="Times New Roman"/>
-              </w:rPr>
-              <w:t xml:space="preserve"> konstruktorát.</w:t>
+            <w:proofErr w:type="gramStart"/>
+            <w:r>
+              <w:rPr>
+                <w:rFonts w:ascii="Times New Roman" w:hAnsi="Times New Roman" w:cs="Times New Roman"/>
+              </w:rPr>
+              <w:t>visit</w:t>
+            </w:r>
+            <w:proofErr w:type="spellEnd"/>
+            <w:r>
+              <w:rPr>
+                <w:rFonts w:ascii="Times New Roman" w:hAnsi="Times New Roman" w:cs="Times New Roman"/>
+              </w:rPr>
+              <w:t>(</w:t>
+            </w:r>
+            <w:proofErr w:type="gramEnd"/>
+            <w:r>
+              <w:rPr>
+                <w:rFonts w:ascii="Times New Roman" w:hAnsi="Times New Roman" w:cs="Times New Roman"/>
+              </w:rPr>
+              <w:t>b</w:t>
+            </w:r>
+            <w:r>
+              <w:rPr>
+                <w:rFonts w:ascii="Times New Roman" w:hAnsi="Times New Roman" w:cs="Times New Roman"/>
+              </w:rPr>
+              <w:t xml:space="preserve">: FertileTecton, </w:t>
+            </w:r>
+            <w:r>
+              <w:rPr>
+                <w:rFonts w:ascii="Times New Roman" w:hAnsi="Times New Roman" w:cs="Times New Roman"/>
+              </w:rPr>
+              <w:t>m</w:t>
+            </w:r>
+            <w:r>
+              <w:rPr>
+                <w:rFonts w:ascii="Times New Roman" w:hAnsi="Times New Roman" w:cs="Times New Roman"/>
+              </w:rPr>
+              <w:t xml:space="preserve">: </w:t>
+            </w:r>
+            <w:proofErr w:type="spellStart"/>
+            <w:r>
+              <w:rPr>
+                <w:rFonts w:ascii="Times New Roman" w:hAnsi="Times New Roman" w:cs="Times New Roman"/>
+              </w:rPr>
+              <w:t>Mushroom</w:t>
+            </w:r>
+            <w:proofErr w:type="spellEnd"/>
+            <w:r>
+              <w:rPr>
+                <w:rFonts w:ascii="Times New Roman" w:hAnsi="Times New Roman" w:cs="Times New Roman"/>
+              </w:rPr>
+              <w:t xml:space="preserve">) metódusát. </w:t>
             </w:r>
           </w:p>
           <w:p>
@@ -809,25 +847,27 @@
               <w:rPr>
                 <w:rFonts w:ascii="Times New Roman" w:hAnsi="Times New Roman" w:cs="Times New Roman"/>
               </w:rPr>
-              <w:t xml:space="preserve">M </w:t>
-            </w:r>
-            <w:r>
-              <w:rPr>
-                <w:rFonts w:ascii="Times New Roman" w:hAnsi="Times New Roman" w:cs="Times New Roman"/>
-              </w:rPr>
-              <w:t xml:space="preserve">gombafonál </w:t>
-            </w:r>
-            <w:r>
-              <w:rPr>
-                <w:rFonts w:ascii="Times New Roman" w:hAnsi="Times New Roman" w:cs="Times New Roman"/>
-              </w:rPr>
-              <w:t xml:space="preserve">meghívja </w:t>
-            </w:r>
-            <w:r>
-              <w:rPr>
-                <w:rFonts w:ascii="Times New Roman" w:hAnsi="Times New Roman" w:cs="Times New Roman"/>
-              </w:rPr>
-              <w:t>MGE</w:t>
+              <w:t xml:space="preserve">MGE </w:t>
+            </w:r>
+            <w:proofErr w:type="spellStart"/>
+            <w:r>
+              <w:rPr>
+                <w:rFonts w:ascii="Times New Roman" w:hAnsi="Times New Roman" w:cs="Times New Roman"/>
+              </w:rPr>
+              <w:t>MyceliumGrowthEvaluator</w:t>
+            </w:r>
+            <w:proofErr w:type="spellEnd"/>
+            <w:r>
+              <w:rPr>
+                <w:rFonts w:ascii="Times New Roman" w:hAnsi="Times New Roman" w:cs="Times New Roman"/>
+              </w:rPr>
+              <w:t xml:space="preserve"> meghívja </w:t>
+            </w:r>
+            <w:r>
+              <w:rPr>
+                <w:rFonts w:ascii="Times New Roman" w:hAnsi="Times New Roman" w:cs="Times New Roman"/>
+              </w:rPr>
+              <w:t>B</w:t>
             </w:r>
             <w:r>
               <w:rPr>
@@ -840,14 +880,20 @@
               <w:rPr>
                 <w:rFonts w:ascii="Times New Roman" w:hAnsi="Times New Roman" w:cs="Times New Roman"/>
               </w:rPr>
-              <w:t>MyceliumGrowthEvaluator</w:t>
-            </w:r>
-            <w:proofErr w:type="spellEnd"/>
-            <w:r>
-              <w:rPr>
-                <w:rFonts w:ascii="Times New Roman" w:hAnsi="Times New Roman" w:cs="Times New Roman"/>
-              </w:rPr>
-              <w:t xml:space="preserve"> </w:t>
+              <w:t>FertileTectonon</w:t>
+            </w:r>
+            <w:proofErr w:type="spellEnd"/>
+            <w:r>
+              <w:rPr>
+                <w:rFonts w:ascii="Times New Roman" w:hAnsi="Times New Roman" w:cs="Times New Roman"/>
+              </w:rPr>
+              <w:t xml:space="preserve"> az</w:t>
+            </w:r>
+            <w:r>
+              <w:rPr>
+                <w:rFonts w:ascii="Times New Roman" w:hAnsi="Times New Roman" w:cs="Times New Roman"/>
+              </w:rPr>
+              <w:t> </w:t>
             </w:r>
             <w:proofErr w:type="spellStart"/>
             <w:proofErr w:type="gramStart"/>
@@ -855,7 +901,7 @@
               <w:rPr>
                 <w:rFonts w:ascii="Times New Roman" w:hAnsi="Times New Roman" w:cs="Times New Roman"/>
               </w:rPr>
-              <w:t>visit</w:t>
+              <w:t>accept</w:t>
             </w:r>
             <w:proofErr w:type="spellEnd"/>
             <w:r>
@@ -864,53 +910,26 @@
               </w:rPr>
               <w:t>(</w:t>
             </w:r>
+            <w:proofErr w:type="spellStart"/>
             <w:proofErr w:type="gramEnd"/>
             <w:r>
               <w:rPr>
                 <w:rFonts w:ascii="Times New Roman" w:hAnsi="Times New Roman" w:cs="Times New Roman"/>
               </w:rPr>
-              <w:t>b</w:t>
-            </w:r>
-            <w:r>
-              <w:rPr>
-                <w:rFonts w:ascii="Times New Roman" w:hAnsi="Times New Roman" w:cs="Times New Roman"/>
-              </w:rPr>
-              <w:t xml:space="preserve">: FertileTecton, </w:t>
-            </w:r>
-            <w:r>
-              <w:rPr>
-                <w:rFonts w:ascii="Times New Roman" w:hAnsi="Times New Roman" w:cs="Times New Roman"/>
-                <w:highlight w:val="yellow"/>
-              </w:rPr>
-              <w:t>m</w:t>
-            </w:r>
-            <w:r>
-              <w:rPr>
-                <w:rFonts w:ascii="Times New Roman" w:hAnsi="Times New Roman" w:cs="Times New Roman"/>
-                <w:highlight w:val="yellow"/>
-              </w:rPr>
-              <w:t xml:space="preserve">: </w:t>
-            </w:r>
-            <w:proofErr w:type="spellStart"/>
-            <w:r>
-              <w:rPr>
-                <w:rFonts w:ascii="Times New Roman" w:hAnsi="Times New Roman" w:cs="Times New Roman"/>
-                <w:highlight w:val="yellow"/>
-              </w:rPr>
-              <w:t>Mushroom</w:t>
-            </w:r>
-            <w:proofErr w:type="spellEnd"/>
-            <w:r>
-              <w:rPr>
-                <w:rFonts w:ascii="Times New Roman" w:hAnsi="Times New Roman" w:cs="Times New Roman"/>
-              </w:rPr>
-              <w:t>)</w:t>
-            </w:r>
-            <w:r>
-              <w:rPr>
-                <w:rFonts w:ascii="Times New Roman" w:hAnsi="Times New Roman" w:cs="Times New Roman"/>
-              </w:rPr>
-              <w:t xml:space="preserve"> metódusát. </w:t>
+              <w:t>mge</w:t>
+            </w:r>
+            <w:proofErr w:type="spellEnd"/>
+            <w:r>
+              <w:rPr>
+                <w:rFonts w:ascii="Times New Roman" w:hAnsi="Times New Roman" w:cs="Times New Roman"/>
+              </w:rPr>
+              <w:t>, m)</w:t>
+            </w:r>
+            <w:r>
+              <w:rPr>
+                <w:rFonts w:ascii="Times New Roman" w:hAnsi="Times New Roman" w:cs="Times New Roman"/>
+              </w:rPr>
+              <w:t xml:space="preserve"> metódust.</w:t>
             </w:r>
           </w:p>
           <w:p>
@@ -930,95 +949,45 @@
               <w:rPr>
                 <w:rFonts w:ascii="Times New Roman" w:hAnsi="Times New Roman" w:cs="Times New Roman"/>
               </w:rPr>
-              <w:t>MGE</w:t>
-            </w:r>
-            <w:r>
-              <w:rPr>
-                <w:rFonts w:ascii="Times New Roman" w:hAnsi="Times New Roman" w:cs="Times New Roman"/>
-              </w:rPr>
-              <w:t xml:space="preserve"> </w:t>
-            </w:r>
-            <w:proofErr w:type="spellStart"/>
-            <w:r>
-              <w:rPr>
-                <w:rFonts w:ascii="Times New Roman" w:hAnsi="Times New Roman" w:cs="Times New Roman"/>
-              </w:rPr>
-              <w:t>MyceliumGrowthEvaluator</w:t>
-            </w:r>
-            <w:proofErr w:type="spellEnd"/>
-            <w:r>
-              <w:rPr>
-                <w:rFonts w:ascii="Times New Roman" w:hAnsi="Times New Roman" w:cs="Times New Roman"/>
-              </w:rPr>
-              <w:t xml:space="preserve"> meghívja </w:t>
-            </w:r>
-            <w:r>
-              <w:rPr>
-                <w:rFonts w:ascii="Times New Roman" w:hAnsi="Times New Roman" w:cs="Times New Roman"/>
-              </w:rPr>
               <w:t>B</w:t>
             </w:r>
             <w:r>
               <w:rPr>
                 <w:rFonts w:ascii="Times New Roman" w:hAnsi="Times New Roman" w:cs="Times New Roman"/>
               </w:rPr>
-              <w:t xml:space="preserve"> </w:t>
-            </w:r>
-            <w:proofErr w:type="spellStart"/>
-            <w:r>
-              <w:rPr>
-                <w:rFonts w:ascii="Times New Roman" w:hAnsi="Times New Roman" w:cs="Times New Roman"/>
-              </w:rPr>
-              <w:t>FertileTectonon</w:t>
-            </w:r>
-            <w:proofErr w:type="spellEnd"/>
-            <w:r>
-              <w:rPr>
-                <w:rFonts w:ascii="Times New Roman" w:hAnsi="Times New Roman" w:cs="Times New Roman"/>
-              </w:rPr>
-              <w:t xml:space="preserve"> az</w:t>
-            </w:r>
-            <w:r>
-              <w:rPr>
-                <w:rFonts w:ascii="Times New Roman" w:hAnsi="Times New Roman" w:cs="Times New Roman"/>
-              </w:rPr>
-              <w:t> </w:t>
-            </w:r>
-            <w:proofErr w:type="spellStart"/>
-            <w:proofErr w:type="gramStart"/>
-            <w:r>
-              <w:rPr>
-                <w:rFonts w:ascii="Times New Roman" w:hAnsi="Times New Roman" w:cs="Times New Roman"/>
-              </w:rPr>
-              <w:t>accept</w:t>
-            </w:r>
-            <w:proofErr w:type="spellEnd"/>
-            <w:r>
-              <w:rPr>
-                <w:rFonts w:ascii="Times New Roman" w:hAnsi="Times New Roman" w:cs="Times New Roman"/>
-              </w:rPr>
-              <w:t>(</w:t>
-            </w:r>
-            <w:proofErr w:type="spellStart"/>
-            <w:proofErr w:type="gramEnd"/>
-            <w:r>
-              <w:rPr>
-                <w:rFonts w:ascii="Times New Roman" w:hAnsi="Times New Roman" w:cs="Times New Roman"/>
-              </w:rPr>
-              <w:t>mge</w:t>
-            </w:r>
-            <w:proofErr w:type="spellEnd"/>
-            <w:r>
-              <w:rPr>
-                <w:rFonts w:ascii="Times New Roman" w:hAnsi="Times New Roman" w:cs="Times New Roman"/>
-              </w:rPr>
-              <w:t>, m)</w:t>
-            </w:r>
-            <w:r>
-              <w:rPr>
-                <w:rFonts w:ascii="Times New Roman" w:hAnsi="Times New Roman" w:cs="Times New Roman"/>
-              </w:rPr>
-              <w:t xml:space="preserve"> metódust.</w:t>
+              <w:t xml:space="preserve"> FertileTecton megvizsgálja, hogy hány gombafonál </w:t>
+            </w:r>
+            <w:r>
+              <w:rPr>
+                <w:rFonts w:ascii="Times New Roman" w:hAnsi="Times New Roman" w:cs="Times New Roman"/>
+              </w:rPr>
+              <w:t>lehet</w:t>
+            </w:r>
+            <w:r>
+              <w:rPr>
+                <w:rFonts w:ascii="Times New Roman" w:hAnsi="Times New Roman" w:cs="Times New Roman"/>
+              </w:rPr>
+              <w:t xml:space="preserve"> rajta (</w:t>
+            </w:r>
+            <w:proofErr w:type="spellStart"/>
+            <w:r>
+              <w:rPr>
+                <w:rFonts w:ascii="Times New Roman" w:hAnsi="Times New Roman" w:cs="Times New Roman"/>
+              </w:rPr>
+              <w:t>myceliaCapacity</w:t>
+            </w:r>
+            <w:proofErr w:type="spellEnd"/>
+            <w:r>
+              <w:rPr>
+                <w:rFonts w:ascii="Times New Roman" w:hAnsi="Times New Roman" w:cs="Times New Roman"/>
+              </w:rPr>
+              <w:t>: int)</w:t>
+            </w:r>
+            <w:r>
+              <w:rPr>
+                <w:rFonts w:ascii="Times New Roman" w:hAnsi="Times New Roman" w:cs="Times New Roman"/>
+              </w:rPr>
+              <w:t>, és azt az eredményt kapja, hogy 1.</w:t>
             </w:r>
           </w:p>
           <w:p>
@@ -1044,39 +1013,13 @@
               <w:rPr>
                 <w:rFonts w:ascii="Times New Roman" w:hAnsi="Times New Roman" w:cs="Times New Roman"/>
               </w:rPr>
-              <w:t xml:space="preserve"> FertileTecton megvizsgálja, hogy hány gombafonál </w:t>
-            </w:r>
-            <w:r>
-              <w:rPr>
-                <w:rFonts w:ascii="Times New Roman" w:hAnsi="Times New Roman" w:cs="Times New Roman"/>
-              </w:rPr>
-              <w:t>lehet</w:t>
-            </w:r>
-            <w:r>
-              <w:rPr>
-                <w:rFonts w:ascii="Times New Roman" w:hAnsi="Times New Roman" w:cs="Times New Roman"/>
-              </w:rPr>
-              <w:t xml:space="preserve"> rajta (</w:t>
-            </w:r>
-            <w:proofErr w:type="spellStart"/>
-            <w:r>
-              <w:rPr>
-                <w:rFonts w:ascii="Times New Roman" w:hAnsi="Times New Roman" w:cs="Times New Roman"/>
-              </w:rPr>
-              <w:t>myceliaCapacity</w:t>
-            </w:r>
-            <w:proofErr w:type="spellEnd"/>
-            <w:r>
-              <w:rPr>
-                <w:rFonts w:ascii="Times New Roman" w:hAnsi="Times New Roman" w:cs="Times New Roman"/>
-              </w:rPr>
-              <w:t>: int)</w:t>
-            </w:r>
-            <w:r>
-              <w:rPr>
-                <w:rFonts w:ascii="Times New Roman" w:hAnsi="Times New Roman" w:cs="Times New Roman"/>
-              </w:rPr>
-              <w:t>, és azt az eredményt kapja, hogy 1.</w:t>
+              <w:t xml:space="preserve"> </w:t>
+            </w:r>
+            <w:r>
+              <w:rPr>
+                <w:rFonts w:ascii="Times New Roman" w:hAnsi="Times New Roman" w:cs="Times New Roman"/>
+              </w:rPr>
+              <w:t>FertileTecton megvizsgálja, hogy hány gombafonál van rajta, és azt az eredményt kapja, hogy 0.</w:t>
             </w:r>
           </w:p>
           <w:p>
@@ -1102,13 +1045,109 @@
               <w:rPr>
                 <w:rFonts w:ascii="Times New Roman" w:hAnsi="Times New Roman" w:cs="Times New Roman"/>
               </w:rPr>
-              <w:t xml:space="preserve"> FertileTecton megvizsgálja, hogy hány gombafonál van rajta</w:t>
-            </w:r>
-            <w:r>
-              <w:rPr>
-                <w:rFonts w:ascii="Times New Roman" w:hAnsi="Times New Roman" w:cs="Times New Roman"/>
-              </w:rPr>
-              <w:t>, és azt az eredményt kapja, hogy 0.</w:t>
+              <w:t xml:space="preserve"> FertileTecton meghívja </w:t>
+            </w:r>
+            <w:r>
+              <w:rPr>
+                <w:rFonts w:ascii="Times New Roman" w:hAnsi="Times New Roman" w:cs="Times New Roman"/>
+              </w:rPr>
+              <w:t>M</w:t>
+            </w:r>
+            <w:r>
+              <w:rPr>
+                <w:rFonts w:ascii="Times New Roman" w:hAnsi="Times New Roman" w:cs="Times New Roman"/>
+              </w:rPr>
+              <w:t xml:space="preserve"> Mycelium </w:t>
+            </w:r>
+            <w:proofErr w:type="spellStart"/>
+            <w:proofErr w:type="gramStart"/>
+            <w:r>
+              <w:rPr>
+                <w:rFonts w:ascii="Times New Roman" w:hAnsi="Times New Roman" w:cs="Times New Roman"/>
+              </w:rPr>
+              <w:t>grow</w:t>
+            </w:r>
+            <w:proofErr w:type="spellEnd"/>
+            <w:r>
+              <w:rPr>
+                <w:rFonts w:ascii="Times New Roman" w:hAnsi="Times New Roman" w:cs="Times New Roman"/>
+              </w:rPr>
+              <w:t>(</w:t>
+            </w:r>
+            <w:proofErr w:type="spellStart"/>
+            <w:proofErr w:type="gramEnd"/>
+            <w:r>
+              <w:rPr>
+                <w:rFonts w:ascii="Times New Roman" w:hAnsi="Times New Roman" w:cs="Times New Roman"/>
+              </w:rPr>
+              <w:t>sporeCount</w:t>
+            </w:r>
+            <w:proofErr w:type="spellEnd"/>
+            <w:r>
+              <w:rPr>
+                <w:rFonts w:ascii="Times New Roman" w:hAnsi="Times New Roman" w:cs="Times New Roman"/>
+              </w:rPr>
+              <w:t>: int)</w:t>
+            </w:r>
+            <w:r>
+              <w:rPr>
+                <w:rFonts w:ascii="Times New Roman" w:hAnsi="Times New Roman" w:cs="Times New Roman"/>
+              </w:rPr>
+              <w:t xml:space="preserve"> me</w:t>
+            </w:r>
+            <w:r>
+              <w:rPr>
+                <w:rFonts w:ascii="Times New Roman" w:hAnsi="Times New Roman" w:cs="Times New Roman"/>
+              </w:rPr>
+              <w:t>t</w:t>
+            </w:r>
+            <w:r>
+              <w:rPr>
+                <w:rFonts w:ascii="Times New Roman" w:hAnsi="Times New Roman" w:cs="Times New Roman"/>
+              </w:rPr>
+              <w:t>ódusát</w:t>
+            </w:r>
+            <w:r>
+              <w:rPr>
+                <w:rFonts w:ascii="Times New Roman" w:hAnsi="Times New Roman" w:cs="Times New Roman"/>
+              </w:rPr>
+              <w:t>.</w:t>
+            </w:r>
+            <w:r>
+              <w:rPr>
+                <w:rFonts w:ascii="Times New Roman" w:hAnsi="Times New Roman" w:cs="Times New Roman"/>
+              </w:rPr>
+              <w:t xml:space="preserve"> </w:t>
+            </w:r>
+            <w:r>
+              <w:rPr>
+                <w:rFonts w:ascii="Times New Roman" w:hAnsi="Times New Roman" w:cs="Times New Roman"/>
+              </w:rPr>
+              <w:t>P</w:t>
+            </w:r>
+            <w:r>
+              <w:rPr>
+                <w:rFonts w:ascii="Times New Roman" w:hAnsi="Times New Roman" w:cs="Times New Roman"/>
+              </w:rPr>
+              <w:t>araméterben átadja a rajta lévő spórák számát, amelynek megfelelő sebességgel a gombafonál nő</w:t>
+            </w:r>
+            <w:r>
+              <w:rPr>
+                <w:rFonts w:ascii="Times New Roman" w:hAnsi="Times New Roman" w:cs="Times New Roman"/>
+              </w:rPr>
+              <w:t>ni fog</w:t>
+            </w:r>
+            <w:r>
+              <w:rPr>
+                <w:rFonts w:ascii="Times New Roman" w:hAnsi="Times New Roman" w:cs="Times New Roman"/>
+              </w:rPr>
+              <w:t>.</w:t>
+            </w:r>
+            <w:r>
+              <w:rPr>
+                <w:rFonts w:ascii="Times New Roman" w:hAnsi="Times New Roman" w:cs="Times New Roman"/>
+              </w:rPr>
+              <w:t xml:space="preserve"> </w:t>
             </w:r>
           </w:p>
           <w:p>
@@ -1124,192 +1163,33 @@
                 <w:rFonts w:ascii="Times New Roman" w:hAnsi="Times New Roman" w:cs="Times New Roman"/>
               </w:rPr>
             </w:pPr>
-            <w:r>
-              <w:rPr>
-                <w:rFonts w:ascii="Times New Roman" w:hAnsi="Times New Roman" w:cs="Times New Roman"/>
-                <w:highlight w:val="yellow"/>
-              </w:rPr>
-              <w:t>B</w:t>
-            </w:r>
-            <w:r>
-              <w:rPr>
-                <w:rFonts w:ascii="Times New Roman" w:hAnsi="Times New Roman" w:cs="Times New Roman"/>
-                <w:highlight w:val="yellow"/>
-              </w:rPr>
-              <w:t xml:space="preserve"> FertileTecton meghívja </w:t>
-            </w:r>
-            <w:r>
-              <w:rPr>
-                <w:rFonts w:ascii="Times New Roman" w:hAnsi="Times New Roman" w:cs="Times New Roman"/>
-                <w:highlight w:val="yellow"/>
-              </w:rPr>
-              <w:t>M</w:t>
-            </w:r>
-            <w:r>
-              <w:rPr>
-                <w:rFonts w:ascii="Times New Roman" w:hAnsi="Times New Roman" w:cs="Times New Roman"/>
-                <w:highlight w:val="yellow"/>
-              </w:rPr>
-              <w:t xml:space="preserve"> Mycelium </w:t>
-            </w:r>
-            <w:proofErr w:type="spellStart"/>
-            <w:proofErr w:type="gramStart"/>
-            <w:r>
-              <w:rPr>
-                <w:rFonts w:ascii="Times New Roman" w:hAnsi="Times New Roman" w:cs="Times New Roman"/>
-                <w:highlight w:val="yellow"/>
-              </w:rPr>
-              <w:t>grow</w:t>
-            </w:r>
-            <w:proofErr w:type="spellEnd"/>
-            <w:r>
-              <w:rPr>
-                <w:rFonts w:ascii="Times New Roman" w:hAnsi="Times New Roman" w:cs="Times New Roman"/>
-                <w:highlight w:val="yellow"/>
-              </w:rPr>
-              <w:t>(</w:t>
-            </w:r>
-            <w:proofErr w:type="spellStart"/>
-            <w:proofErr w:type="gramEnd"/>
-            <w:r>
-              <w:rPr>
-                <w:rFonts w:ascii="Times New Roman" w:hAnsi="Times New Roman" w:cs="Times New Roman"/>
-                <w:highlight w:val="yellow"/>
-              </w:rPr>
-              <w:t>sporeCount</w:t>
-            </w:r>
-            <w:proofErr w:type="spellEnd"/>
-            <w:r>
-              <w:rPr>
-                <w:rFonts w:ascii="Times New Roman" w:hAnsi="Times New Roman" w:cs="Times New Roman"/>
-                <w:highlight w:val="yellow"/>
-              </w:rPr>
-              <w:t>: int)</w:t>
-            </w:r>
-            <w:r>
-              <w:rPr>
-                <w:rFonts w:ascii="Times New Roman" w:hAnsi="Times New Roman" w:cs="Times New Roman"/>
-                <w:highlight w:val="yellow"/>
-              </w:rPr>
-              <w:t xml:space="preserve"> </w:t>
-            </w:r>
-            <w:proofErr w:type="spellStart"/>
-            <w:r>
-              <w:rPr>
-                <w:rFonts w:ascii="Times New Roman" w:hAnsi="Times New Roman" w:cs="Times New Roman"/>
-                <w:highlight w:val="yellow"/>
-              </w:rPr>
-              <w:t>meódusát</w:t>
-            </w:r>
-            <w:proofErr w:type="spellEnd"/>
-            <w:r>
-              <w:rPr>
-                <w:rFonts w:ascii="Times New Roman" w:hAnsi="Times New Roman" w:cs="Times New Roman"/>
-                <w:highlight w:val="yellow"/>
+            <w:proofErr w:type="spellStart"/>
+            <w:r>
+              <w:rPr>
+                <w:rFonts w:ascii="Times New Roman" w:hAnsi="Times New Roman" w:cs="Times New Roman"/>
+              </w:rPr>
+              <w:t>Meghívódik</w:t>
+            </w:r>
+            <w:proofErr w:type="spellEnd"/>
+            <w:r>
+              <w:rPr>
+                <w:rFonts w:ascii="Times New Roman" w:hAnsi="Times New Roman" w:cs="Times New Roman"/>
+              </w:rPr>
+              <w:t xml:space="preserve"> MGE </w:t>
+            </w:r>
+            <w:proofErr w:type="spellStart"/>
+            <w:r>
+              <w:rPr>
+                <w:rFonts w:ascii="Times New Roman" w:hAnsi="Times New Roman" w:cs="Times New Roman"/>
+              </w:rPr>
+              <w:t>destruktora</w:t>
+            </w:r>
+            <w:proofErr w:type="spellEnd"/>
+            <w:r>
+              <w:rPr>
+                <w:rFonts w:ascii="Times New Roman" w:hAnsi="Times New Roman" w:cs="Times New Roman"/>
               </w:rPr>
               <w:t>.</w:t>
-            </w:r>
-            <w:r>
-              <w:rPr>
-                <w:rFonts w:ascii="Times New Roman" w:hAnsi="Times New Roman" w:cs="Times New Roman"/>
-              </w:rPr>
-              <w:t xml:space="preserve"> </w:t>
-            </w:r>
-            <w:r>
-              <w:rPr>
-                <w:rFonts w:ascii="Times New Roman" w:hAnsi="Times New Roman" w:cs="Times New Roman"/>
-              </w:rPr>
-              <w:t>P</w:t>
-            </w:r>
-            <w:r>
-              <w:rPr>
-                <w:rFonts w:ascii="Times New Roman" w:hAnsi="Times New Roman" w:cs="Times New Roman"/>
-              </w:rPr>
-              <w:t>araméterben átadja a rajta lévő spórák számát, amelynek megfelelő sebességgel a gombafonál nő</w:t>
-            </w:r>
-            <w:r>
-              <w:rPr>
-                <w:rFonts w:ascii="Times New Roman" w:hAnsi="Times New Roman" w:cs="Times New Roman"/>
-              </w:rPr>
-              <w:t>ni fog</w:t>
-            </w:r>
-            <w:r>
-              <w:rPr>
-                <w:rFonts w:ascii="Times New Roman" w:hAnsi="Times New Roman" w:cs="Times New Roman"/>
-              </w:rPr>
-              <w:t>.</w:t>
-            </w:r>
-            <w:r>
-              <w:rPr>
-                <w:rFonts w:ascii="Times New Roman" w:hAnsi="Times New Roman" w:cs="Times New Roman"/>
-              </w:rPr>
-              <w:t xml:space="preserve"> </w:t>
-            </w:r>
-            <w:r>
-              <w:rPr>
-                <w:rFonts w:ascii="Times New Roman" w:hAnsi="Times New Roman" w:cs="Times New Roman"/>
-                <w:highlight w:val="yellow"/>
-              </w:rPr>
-              <w:t xml:space="preserve">EZZEL AKKOR MI VAN: </w:t>
-            </w:r>
-            <w:proofErr w:type="spellStart"/>
-            <w:r>
-              <w:rPr>
-                <w:rFonts w:ascii="Times New Roman" w:hAnsi="Times New Roman" w:cs="Times New Roman"/>
-                <w:highlight w:val="yellow"/>
-              </w:rPr>
-              <w:t>growing</w:t>
-            </w:r>
-            <w:proofErr w:type="spellEnd"/>
-            <w:r>
-              <w:rPr>
-                <w:rFonts w:ascii="Times New Roman" w:hAnsi="Times New Roman" w:cs="Times New Roman"/>
-                <w:highlight w:val="yellow"/>
-              </w:rPr>
-              <w:t xml:space="preserve">: </w:t>
-            </w:r>
-            <w:proofErr w:type="spellStart"/>
-            <w:r>
-              <w:rPr>
-                <w:rFonts w:ascii="Times New Roman" w:hAnsi="Times New Roman" w:cs="Times New Roman"/>
-                <w:highlight w:val="yellow"/>
-              </w:rPr>
-              <w:t>boolean</w:t>
-            </w:r>
-            <w:proofErr w:type="spellEnd"/>
-            <w:r>
-              <w:rPr>
-                <w:rFonts w:ascii="Times New Roman" w:hAnsi="Times New Roman" w:cs="Times New Roman"/>
-                <w:highlight w:val="yellow"/>
-              </w:rPr>
-              <w:t>?</w:t>
-            </w:r>
-          </w:p>
-          <w:p>
-            <w:pPr>
-              <w:jc w:val="both"/>
-              <w:rPr>
-                <w:highlight w:val="yellow"/>
-              </w:rPr>
-            </w:pPr>
-          </w:p>
-          <w:p>
-            <w:pPr>
-              <w:jc w:val="both"/>
-            </w:pPr>
-            <w:proofErr w:type="spellStart"/>
-            <w:r>
-              <w:rPr>
-                <w:highlight w:val="yellow"/>
-              </w:rPr>
-              <w:t>mge</w:t>
-            </w:r>
-            <w:proofErr w:type="spellEnd"/>
-            <w:r>
-              <w:rPr>
-                <w:highlight w:val="yellow"/>
-              </w:rPr>
-              <w:t xml:space="preserve"> is törlődik, nem jelöljük ezt?</w:t>
             </w:r>
           </w:p>
         </w:tc>
@@ -1361,7 +1241,6 @@
               <w:rPr>
                 <w:b/>
               </w:rPr>
-              <w:lastRenderedPageBreak/>
               <w:t>Use-case</w:t>
             </w:r>
             <w:proofErr w:type="spellEnd"/>
@@ -1415,6 +1294,9 @@
             <w:r>
               <w:t xml:space="preserve">ése </w:t>
             </w:r>
+            <w:r>
+              <w:t xml:space="preserve">szomszédos </w:t>
+            </w:r>
             <w:proofErr w:type="spellStart"/>
             <w:r>
               <w:t>Fertile</w:t>
@@ -1428,12 +1310,6 @@
             </w:r>
             <w:r>
               <w:t xml:space="preserve"> </w:t>
-            </w:r>
-            <w:r>
-              <w:rPr>
-                <w:highlight w:val="yellow"/>
-              </w:rPr>
-              <w:t>SZTEM BONYOLULT H A FERTILE TECTON IS ÖRÖKLŐDIK</w:t>
             </w:r>
           </w:p>
         </w:tc>
@@ -1464,6 +1340,7 @@
               <w:rPr>
                 <w:b/>
               </w:rPr>
+              <w:lastRenderedPageBreak/>
               <w:t>Rövid leírás</w:t>
             </w:r>
           </w:p>
@@ -1493,6 +1370,9 @@
             </w:r>
             <w:r>
               <w:t xml:space="preserve"> </w:t>
+            </w:r>
+            <w:r>
+              <w:t xml:space="preserve">a szomszédos </w:t>
             </w:r>
             <w:r>
               <w:t xml:space="preserve">B </w:t>
@@ -1617,7 +1497,16 @@
             </w:r>
             <w:proofErr w:type="spellEnd"/>
             <w:r>
-              <w:t xml:space="preserve"> található. B</w:t>
+              <w:t xml:space="preserve"> található. </w:t>
+            </w:r>
+            <w:r>
+              <w:t>A</w:t>
+            </w:r>
+            <w:r>
+              <w:t xml:space="preserve"> szomszédos </w:t>
+            </w:r>
+            <w:r>
+              <w:t>B</w:t>
             </w:r>
             <w:r>
               <w:t xml:space="preserve"> </w:t>
@@ -1638,32 +1527,6 @@
             </w:r>
             <w:r>
               <w:t xml:space="preserve"> gombafonál. </w:t>
-            </w:r>
-            <w:r>
-              <w:rPr>
-                <w:highlight w:val="yellow"/>
-              </w:rPr>
-              <w:t>NEM KÉNE ELŐTTE KIVÁLASZTANI M</w:t>
-            </w:r>
-            <w:r>
-              <w:rPr>
-                <w:highlight w:val="yellow"/>
-              </w:rPr>
-              <w:t>-</w:t>
-            </w:r>
-            <w:proofErr w:type="spellStart"/>
-            <w:r>
-              <w:rPr>
-                <w:highlight w:val="yellow"/>
-              </w:rPr>
-              <w:t>et</w:t>
-            </w:r>
-            <w:proofErr w:type="spellEnd"/>
-            <w:r>
-              <w:rPr>
-                <w:highlight w:val="yellow"/>
-              </w:rPr>
-              <w:t>?</w:t>
             </w:r>
           </w:p>
         </w:tc>
@@ -1842,15 +1705,41 @@
               <w:jc w:val="both"/>
               <w:rPr>
                 <w:rFonts w:ascii="Times New Roman" w:hAnsi="Times New Roman" w:cs="Times New Roman"/>
-                <w:highlight w:val="yellow"/>
-              </w:rPr>
-            </w:pPr>
-            <w:r>
-              <w:rPr>
-                <w:rFonts w:ascii="Times New Roman" w:hAnsi="Times New Roman" w:cs="Times New Roman"/>
-                <w:highlight w:val="yellow"/>
-              </w:rPr>
-              <w:t>A tesztelő kiválasztja M gombafonalat.</w:t>
+              </w:rPr>
+            </w:pPr>
+            <w:r>
+              <w:rPr>
+                <w:rFonts w:ascii="Times New Roman" w:hAnsi="Times New Roman" w:cs="Times New Roman"/>
+              </w:rPr>
+              <w:t xml:space="preserve">A tesztelő meghívja M gombafonál konstruktorát, amelyben paraméterként átadja B </w:t>
+            </w:r>
+            <w:proofErr w:type="spellStart"/>
+            <w:r>
+              <w:rPr>
+                <w:rFonts w:ascii="Times New Roman" w:hAnsi="Times New Roman" w:cs="Times New Roman"/>
+              </w:rPr>
+              <w:t>FertileTectont</w:t>
+            </w:r>
+            <w:proofErr w:type="spellEnd"/>
+            <w:r>
+              <w:rPr>
+                <w:rFonts w:ascii="Times New Roman" w:hAnsi="Times New Roman" w:cs="Times New Roman"/>
+              </w:rPr>
+              <w:t xml:space="preserve"> mint </w:t>
+            </w:r>
+            <w:proofErr w:type="spellStart"/>
+            <w:r>
+              <w:rPr>
+                <w:rFonts w:ascii="Times New Roman" w:hAnsi="Times New Roman" w:cs="Times New Roman"/>
+              </w:rPr>
+              <w:t>céltektont</w:t>
+            </w:r>
+            <w:proofErr w:type="spellEnd"/>
+            <w:r>
+              <w:rPr>
+                <w:rFonts w:ascii="Times New Roman" w:hAnsi="Times New Roman" w:cs="Times New Roman"/>
+              </w:rPr>
+              <w:t xml:space="preserve">. </w:t>
             </w:r>
           </w:p>
           <w:p>
@@ -1870,56 +1759,39 @@
               <w:rPr>
                 <w:rFonts w:ascii="Times New Roman" w:hAnsi="Times New Roman" w:cs="Times New Roman"/>
               </w:rPr>
-              <w:t xml:space="preserve">A tesztelő meghívja M gombafonál konstruktorát, amelyben paraméterként átadja B </w:t>
-            </w:r>
-            <w:proofErr w:type="spellStart"/>
-            <w:r>
-              <w:rPr>
-                <w:rFonts w:ascii="Times New Roman" w:hAnsi="Times New Roman" w:cs="Times New Roman"/>
-              </w:rPr>
-              <w:t>FertileTectont</w:t>
-            </w:r>
-            <w:proofErr w:type="spellEnd"/>
-            <w:r>
-              <w:rPr>
-                <w:rFonts w:ascii="Times New Roman" w:hAnsi="Times New Roman" w:cs="Times New Roman"/>
-              </w:rPr>
-              <w:t xml:space="preserve"> mint </w:t>
-            </w:r>
-            <w:proofErr w:type="spellStart"/>
-            <w:r>
-              <w:rPr>
-                <w:rFonts w:ascii="Times New Roman" w:hAnsi="Times New Roman" w:cs="Times New Roman"/>
-              </w:rPr>
-              <w:t>céltektont</w:t>
-            </w:r>
-            <w:proofErr w:type="spellEnd"/>
-            <w:r>
-              <w:rPr>
-                <w:rFonts w:ascii="Times New Roman" w:hAnsi="Times New Roman" w:cs="Times New Roman"/>
-              </w:rPr>
-              <w:t xml:space="preserve">. </w:t>
-            </w:r>
-            <w:r>
-              <w:rPr>
-                <w:rFonts w:ascii="Times New Roman" w:hAnsi="Times New Roman" w:cs="Times New Roman"/>
-                <w:highlight w:val="yellow"/>
-              </w:rPr>
-              <w:t>NEM KÉNE ELŐTTE KIVÁLASZTANI M</w:t>
-            </w:r>
-            <w:r>
-              <w:rPr>
-                <w:rFonts w:ascii="Times New Roman" w:hAnsi="Times New Roman" w:cs="Times New Roman"/>
-                <w:highlight w:val="yellow"/>
-              </w:rPr>
-              <w:t>-E</w:t>
-            </w:r>
-            <w:r>
-              <w:rPr>
-                <w:rFonts w:ascii="Times New Roman" w:hAnsi="Times New Roman" w:cs="Times New Roman"/>
-                <w:highlight w:val="yellow"/>
-              </w:rPr>
-              <w:t>T?</w:t>
+              <w:t xml:space="preserve">M </w:t>
+            </w:r>
+            <w:r>
+              <w:rPr>
+                <w:rFonts w:ascii="Times New Roman" w:hAnsi="Times New Roman" w:cs="Times New Roman"/>
+              </w:rPr>
+              <w:t xml:space="preserve">gombafonál </w:t>
+            </w:r>
+            <w:r>
+              <w:rPr>
+                <w:rFonts w:ascii="Times New Roman" w:hAnsi="Times New Roman" w:cs="Times New Roman"/>
+              </w:rPr>
+              <w:t>meghívja MGE</w:t>
+            </w:r>
+            <w:r>
+              <w:rPr>
+                <w:rFonts w:ascii="Times New Roman" w:hAnsi="Times New Roman" w:cs="Times New Roman"/>
+              </w:rPr>
+              <w:t xml:space="preserve"> </w:t>
+            </w:r>
+            <w:proofErr w:type="spellStart"/>
+            <w:r>
+              <w:rPr>
+                <w:rFonts w:ascii="Times New Roman" w:hAnsi="Times New Roman" w:cs="Times New Roman"/>
+              </w:rPr>
+              <w:t>MyceliumGrowthEvaluator</w:t>
+            </w:r>
+            <w:proofErr w:type="spellEnd"/>
+            <w:r>
+              <w:rPr>
+                <w:rFonts w:ascii="Times New Roman" w:hAnsi="Times New Roman" w:cs="Times New Roman"/>
+              </w:rPr>
+              <w:t xml:space="preserve"> konstruktorát.</w:t>
             </w:r>
           </w:p>
           <w:p>
@@ -1939,20 +1811,16 @@
               <w:rPr>
                 <w:rFonts w:ascii="Times New Roman" w:hAnsi="Times New Roman" w:cs="Times New Roman"/>
               </w:rPr>
-              <w:t xml:space="preserve">M </w:t>
-            </w:r>
-            <w:r>
-              <w:rPr>
-                <w:rFonts w:ascii="Times New Roman" w:hAnsi="Times New Roman" w:cs="Times New Roman"/>
-              </w:rPr>
-              <w:t xml:space="preserve">gombafonál </w:t>
-            </w:r>
-            <w:r>
-              <w:rPr>
-                <w:rFonts w:ascii="Times New Roman" w:hAnsi="Times New Roman" w:cs="Times New Roman"/>
-              </w:rPr>
-              <w:t>meghívja MGE</w:t>
-            </w:r>
+              <w:t xml:space="preserve">M gombafonál meghívja MGE </w:t>
+            </w:r>
+            <w:proofErr w:type="spellStart"/>
+            <w:r>
+              <w:rPr>
+                <w:rFonts w:ascii="Times New Roman" w:hAnsi="Times New Roman" w:cs="Times New Roman"/>
+              </w:rPr>
+              <w:t>MyceliumGrowthEvaluator</w:t>
+            </w:r>
+            <w:proofErr w:type="spellEnd"/>
             <w:r>
               <w:rPr>
                 <w:rFonts w:ascii="Times New Roman" w:hAnsi="Times New Roman" w:cs="Times New Roman"/>
@@ -1960,18 +1828,40 @@
               <w:t xml:space="preserve"> </w:t>
             </w:r>
             <w:proofErr w:type="spellStart"/>
-            <w:r>
-              <w:rPr>
-                <w:rFonts w:ascii="Times New Roman" w:hAnsi="Times New Roman" w:cs="Times New Roman"/>
-              </w:rPr>
-              <w:t>MyceliumGrowthEvaluator</w:t>
-            </w:r>
-            <w:proofErr w:type="spellEnd"/>
-            <w:r>
-              <w:rPr>
-                <w:rFonts w:ascii="Times New Roman" w:hAnsi="Times New Roman" w:cs="Times New Roman"/>
-              </w:rPr>
-              <w:t xml:space="preserve"> konstruktorát.</w:t>
+            <w:proofErr w:type="gramStart"/>
+            <w:r>
+              <w:rPr>
+                <w:rFonts w:ascii="Times New Roman" w:hAnsi="Times New Roman" w:cs="Times New Roman"/>
+              </w:rPr>
+              <w:t>visit</w:t>
+            </w:r>
+            <w:proofErr w:type="spellEnd"/>
+            <w:r>
+              <w:rPr>
+                <w:rFonts w:ascii="Times New Roman" w:hAnsi="Times New Roman" w:cs="Times New Roman"/>
+              </w:rPr>
+              <w:t>(</w:t>
+            </w:r>
+            <w:proofErr w:type="gramEnd"/>
+            <w:r>
+              <w:rPr>
+                <w:rFonts w:ascii="Times New Roman" w:hAnsi="Times New Roman" w:cs="Times New Roman"/>
+              </w:rPr>
+              <w:t xml:space="preserve">b: FertileTecton, m: </w:t>
+            </w:r>
+            <w:proofErr w:type="spellStart"/>
+            <w:r>
+              <w:rPr>
+                <w:rFonts w:ascii="Times New Roman" w:hAnsi="Times New Roman" w:cs="Times New Roman"/>
+              </w:rPr>
+              <w:t>Mushroom</w:t>
+            </w:r>
+            <w:proofErr w:type="spellEnd"/>
+            <w:r>
+              <w:rPr>
+                <w:rFonts w:ascii="Times New Roman" w:hAnsi="Times New Roman" w:cs="Times New Roman"/>
+              </w:rPr>
+              <w:t xml:space="preserve">) metódusát. </w:t>
             </w:r>
           </w:p>
           <w:p>
@@ -1991,25 +1881,7 @@
               <w:rPr>
                 <w:rFonts w:ascii="Times New Roman" w:hAnsi="Times New Roman" w:cs="Times New Roman"/>
               </w:rPr>
-              <w:t xml:space="preserve">M </w:t>
-            </w:r>
-            <w:r>
-              <w:rPr>
-                <w:rFonts w:ascii="Times New Roman" w:hAnsi="Times New Roman" w:cs="Times New Roman"/>
-              </w:rPr>
-              <w:t xml:space="preserve">gombafonál </w:t>
-            </w:r>
-            <w:r>
-              <w:rPr>
-                <w:rFonts w:ascii="Times New Roman" w:hAnsi="Times New Roman" w:cs="Times New Roman"/>
-              </w:rPr>
-              <w:t>meghívja MGE</w:t>
-            </w:r>
-            <w:r>
-              <w:rPr>
-                <w:rFonts w:ascii="Times New Roman" w:hAnsi="Times New Roman" w:cs="Times New Roman"/>
-              </w:rPr>
-              <w:t xml:space="preserve"> </w:t>
+              <w:t xml:space="preserve">MGE </w:t>
             </w:r>
             <w:proofErr w:type="spellStart"/>
             <w:r>
@@ -2023,7 +1895,21 @@
               <w:rPr>
                 <w:rFonts w:ascii="Times New Roman" w:hAnsi="Times New Roman" w:cs="Times New Roman"/>
               </w:rPr>
-              <w:t xml:space="preserve"> </w:t>
+              <w:t xml:space="preserve"> meghívja B </w:t>
+            </w:r>
+            <w:proofErr w:type="spellStart"/>
+            <w:r>
+              <w:rPr>
+                <w:rFonts w:ascii="Times New Roman" w:hAnsi="Times New Roman" w:cs="Times New Roman"/>
+              </w:rPr>
+              <w:t>FertileTectonon</w:t>
+            </w:r>
+            <w:proofErr w:type="spellEnd"/>
+            <w:r>
+              <w:rPr>
+                <w:rFonts w:ascii="Times New Roman" w:hAnsi="Times New Roman" w:cs="Times New Roman"/>
+              </w:rPr>
+              <w:t xml:space="preserve"> az </w:t>
             </w:r>
             <w:proofErr w:type="spellStart"/>
             <w:proofErr w:type="gramStart"/>
@@ -2031,7 +1917,7 @@
               <w:rPr>
                 <w:rFonts w:ascii="Times New Roman" w:hAnsi="Times New Roman" w:cs="Times New Roman"/>
               </w:rPr>
-              <w:t>visit</w:t>
+              <w:t>accept</w:t>
             </w:r>
             <w:proofErr w:type="spellEnd"/>
             <w:r>
@@ -2040,46 +1926,20 @@
               </w:rPr>
               <w:t>(</w:t>
             </w:r>
+            <w:proofErr w:type="spellStart"/>
             <w:proofErr w:type="gramEnd"/>
             <w:r>
               <w:rPr>
                 <w:rFonts w:ascii="Times New Roman" w:hAnsi="Times New Roman" w:cs="Times New Roman"/>
               </w:rPr>
-              <w:t>b</w:t>
-            </w:r>
-            <w:r>
-              <w:rPr>
-                <w:rFonts w:ascii="Times New Roman" w:hAnsi="Times New Roman" w:cs="Times New Roman"/>
-              </w:rPr>
-              <w:t xml:space="preserve">: FertileTecton, </w:t>
-            </w:r>
-            <w:r>
-              <w:rPr>
-                <w:rFonts w:ascii="Times New Roman" w:hAnsi="Times New Roman" w:cs="Times New Roman"/>
-                <w:highlight w:val="yellow"/>
-              </w:rPr>
-              <w:t xml:space="preserve">m: </w:t>
-            </w:r>
-            <w:proofErr w:type="spellStart"/>
-            <w:r>
-              <w:rPr>
-                <w:rFonts w:ascii="Times New Roman" w:hAnsi="Times New Roman" w:cs="Times New Roman"/>
-                <w:highlight w:val="yellow"/>
-              </w:rPr>
-              <w:t>Mushroom</w:t>
-            </w:r>
-            <w:proofErr w:type="spellEnd"/>
-            <w:r>
-              <w:rPr>
-                <w:rFonts w:ascii="Times New Roman" w:hAnsi="Times New Roman" w:cs="Times New Roman"/>
-              </w:rPr>
-              <w:t>)</w:t>
-            </w:r>
-            <w:r>
-              <w:rPr>
-                <w:rFonts w:ascii="Times New Roman" w:hAnsi="Times New Roman" w:cs="Times New Roman"/>
-              </w:rPr>
-              <w:t xml:space="preserve"> metódusát. </w:t>
+              <w:t>mge</w:t>
+            </w:r>
+            <w:proofErr w:type="spellEnd"/>
+            <w:r>
+              <w:rPr>
+                <w:rFonts w:ascii="Times New Roman" w:hAnsi="Times New Roman" w:cs="Times New Roman"/>
+              </w:rPr>
+              <w:t>, m) metódust.</w:t>
             </w:r>
           </w:p>
           <w:p>
@@ -2099,83 +1959,45 @@
               <w:rPr>
                 <w:rFonts w:ascii="Times New Roman" w:hAnsi="Times New Roman" w:cs="Times New Roman"/>
               </w:rPr>
-              <w:t>MGE</w:t>
-            </w:r>
-            <w:r>
-              <w:rPr>
-                <w:rFonts w:ascii="Times New Roman" w:hAnsi="Times New Roman" w:cs="Times New Roman"/>
-              </w:rPr>
-              <w:t xml:space="preserve"> </w:t>
-            </w:r>
-            <w:proofErr w:type="spellStart"/>
-            <w:r>
-              <w:rPr>
-                <w:rFonts w:ascii="Times New Roman" w:hAnsi="Times New Roman" w:cs="Times New Roman"/>
-              </w:rPr>
-              <w:t>MyceliumGrowthEvaluator</w:t>
-            </w:r>
-            <w:proofErr w:type="spellEnd"/>
-            <w:r>
-              <w:rPr>
-                <w:rFonts w:ascii="Times New Roman" w:hAnsi="Times New Roman" w:cs="Times New Roman"/>
-              </w:rPr>
-              <w:t xml:space="preserve"> meghívja B </w:t>
-            </w:r>
-            <w:proofErr w:type="spellStart"/>
-            <w:r>
-              <w:rPr>
-                <w:rFonts w:ascii="Times New Roman" w:hAnsi="Times New Roman" w:cs="Times New Roman"/>
-              </w:rPr>
-              <w:t>FertileTectonon</w:t>
-            </w:r>
-            <w:proofErr w:type="spellEnd"/>
-            <w:r>
-              <w:rPr>
-                <w:rFonts w:ascii="Times New Roman" w:hAnsi="Times New Roman" w:cs="Times New Roman"/>
-              </w:rPr>
-              <w:t xml:space="preserve"> az</w:t>
-            </w:r>
-            <w:r>
-              <w:rPr>
-                <w:rFonts w:ascii="Times New Roman" w:hAnsi="Times New Roman" w:cs="Times New Roman"/>
-              </w:rPr>
-              <w:t> </w:t>
-            </w:r>
-            <w:proofErr w:type="spellStart"/>
-            <w:proofErr w:type="gramStart"/>
-            <w:r>
-              <w:rPr>
-                <w:rFonts w:ascii="Times New Roman" w:hAnsi="Times New Roman" w:cs="Times New Roman"/>
-              </w:rPr>
-              <w:t>accept</w:t>
-            </w:r>
-            <w:proofErr w:type="spellEnd"/>
-            <w:r>
-              <w:rPr>
-                <w:rFonts w:ascii="Times New Roman" w:hAnsi="Times New Roman" w:cs="Times New Roman"/>
-              </w:rPr>
-              <w:t>(</w:t>
-            </w:r>
-            <w:proofErr w:type="spellStart"/>
-            <w:proofErr w:type="gramEnd"/>
-            <w:r>
-              <w:rPr>
-                <w:rFonts w:ascii="Times New Roman" w:hAnsi="Times New Roman" w:cs="Times New Roman"/>
-              </w:rPr>
-              <w:t>mge</w:t>
-            </w:r>
-            <w:proofErr w:type="spellEnd"/>
-            <w:r>
-              <w:rPr>
-                <w:rFonts w:ascii="Times New Roman" w:hAnsi="Times New Roman" w:cs="Times New Roman"/>
-              </w:rPr>
-              <w:t>, m)</w:t>
-            </w:r>
-            <w:r>
-              <w:rPr>
-                <w:rFonts w:ascii="Times New Roman" w:hAnsi="Times New Roman" w:cs="Times New Roman"/>
-              </w:rPr>
-              <w:t xml:space="preserve"> metódust.</w:t>
+              <w:t>B FertileTecton</w:t>
+            </w:r>
+            <w:r>
+              <w:rPr>
+                <w:rFonts w:ascii="Times New Roman" w:hAnsi="Times New Roman" w:cs="Times New Roman"/>
+              </w:rPr>
+              <w:t xml:space="preserve"> megvizsgálja, hogy hány gombafonál </w:t>
+            </w:r>
+            <w:r>
+              <w:rPr>
+                <w:rFonts w:ascii="Times New Roman" w:hAnsi="Times New Roman" w:cs="Times New Roman"/>
+              </w:rPr>
+              <w:t>lehet</w:t>
+            </w:r>
+            <w:r>
+              <w:rPr>
+                <w:rFonts w:ascii="Times New Roman" w:hAnsi="Times New Roman" w:cs="Times New Roman"/>
+              </w:rPr>
+              <w:t xml:space="preserve"> rajta (</w:t>
+            </w:r>
+            <w:proofErr w:type="spellStart"/>
+            <w:r>
+              <w:rPr>
+                <w:rFonts w:ascii="Times New Roman" w:hAnsi="Times New Roman" w:cs="Times New Roman"/>
+              </w:rPr>
+              <w:t>myceliaCapacity</w:t>
+            </w:r>
+            <w:proofErr w:type="spellEnd"/>
+            <w:r>
+              <w:rPr>
+                <w:rFonts w:ascii="Times New Roman" w:hAnsi="Times New Roman" w:cs="Times New Roman"/>
+              </w:rPr>
+              <w:t>: int)</w:t>
+            </w:r>
+            <w:r>
+              <w:rPr>
+                <w:rFonts w:ascii="Times New Roman" w:hAnsi="Times New Roman" w:cs="Times New Roman"/>
+              </w:rPr>
+              <w:t>, és azt az eredményt kapja, hogy 1.</w:t>
             </w:r>
           </w:p>
           <w:p>
@@ -2201,39 +2023,25 @@
               <w:rPr>
                 <w:rFonts w:ascii="Times New Roman" w:hAnsi="Times New Roman" w:cs="Times New Roman"/>
               </w:rPr>
-              <w:t xml:space="preserve"> FertileTecton megvizsgálja, hogy hány gombafonál </w:t>
-            </w:r>
-            <w:r>
-              <w:rPr>
-                <w:rFonts w:ascii="Times New Roman" w:hAnsi="Times New Roman" w:cs="Times New Roman"/>
-              </w:rPr>
-              <w:t>lehet</w:t>
-            </w:r>
-            <w:r>
-              <w:rPr>
-                <w:rFonts w:ascii="Times New Roman" w:hAnsi="Times New Roman" w:cs="Times New Roman"/>
-              </w:rPr>
-              <w:t xml:space="preserve"> rajta (</w:t>
-            </w:r>
-            <w:proofErr w:type="spellStart"/>
-            <w:r>
-              <w:rPr>
-                <w:rFonts w:ascii="Times New Roman" w:hAnsi="Times New Roman" w:cs="Times New Roman"/>
-              </w:rPr>
-              <w:t>myceliaCapacity</w:t>
-            </w:r>
-            <w:proofErr w:type="spellEnd"/>
-            <w:r>
-              <w:rPr>
-                <w:rFonts w:ascii="Times New Roman" w:hAnsi="Times New Roman" w:cs="Times New Roman"/>
-              </w:rPr>
-              <w:t>: int)</w:t>
-            </w:r>
-            <w:r>
-              <w:rPr>
-                <w:rFonts w:ascii="Times New Roman" w:hAnsi="Times New Roman" w:cs="Times New Roman"/>
-              </w:rPr>
-              <w:t>, és azt az eredményt kapja, hogy 1.</w:t>
+              <w:t xml:space="preserve"> FertileTecton megvizsgálja, hogy hány gombafonál van rajta</w:t>
+            </w:r>
+            <w:r>
+              <w:rPr>
+                <w:rFonts w:ascii="Times New Roman" w:hAnsi="Times New Roman" w:cs="Times New Roman"/>
+              </w:rPr>
+              <w:t xml:space="preserve">, és azt az eredményt kapja, hogy </w:t>
+            </w:r>
+            <w:r>
+              <w:rPr>
+                <w:rFonts w:ascii="Times New Roman" w:hAnsi="Times New Roman" w:cs="Times New Roman"/>
+              </w:rPr>
+              <w:t>1</w:t>
+            </w:r>
+            <w:r>
+              <w:rPr>
+                <w:rFonts w:ascii="Times New Roman" w:hAnsi="Times New Roman" w:cs="Times New Roman"/>
+              </w:rPr>
+              <w:t>.</w:t>
             </w:r>
           </w:p>
           <w:p>
@@ -2253,26 +2061,16 @@
               <w:rPr>
                 <w:rFonts w:ascii="Times New Roman" w:hAnsi="Times New Roman" w:cs="Times New Roman"/>
               </w:rPr>
-              <w:t>B</w:t>
-            </w:r>
-            <w:r>
-              <w:rPr>
-                <w:rFonts w:ascii="Times New Roman" w:hAnsi="Times New Roman" w:cs="Times New Roman"/>
-              </w:rPr>
-              <w:t xml:space="preserve"> FertileTecton megvizsgálja, hogy hány gombafonál van rajta</w:t>
-            </w:r>
-            <w:r>
-              <w:rPr>
-                <w:rFonts w:ascii="Times New Roman" w:hAnsi="Times New Roman" w:cs="Times New Roman"/>
-              </w:rPr>
-              <w:t xml:space="preserve">, és azt az eredményt kapja, hogy </w:t>
-            </w:r>
-            <w:r>
-              <w:rPr>
-                <w:rFonts w:ascii="Times New Roman" w:hAnsi="Times New Roman" w:cs="Times New Roman"/>
-              </w:rPr>
-              <w:t>1</w:t>
-            </w:r>
+              <w:t xml:space="preserve">B FertileTecton meghívja M Mycelium </w:t>
+            </w:r>
+            <w:proofErr w:type="spellStart"/>
+            <w:r>
+              <w:rPr>
+                <w:rFonts w:ascii="Times New Roman" w:hAnsi="Times New Roman" w:cs="Times New Roman"/>
+              </w:rPr>
+              <w:t>destruktorát</w:t>
+            </w:r>
+            <w:proofErr w:type="spellEnd"/>
             <w:r>
               <w:rPr>
                 <w:rFonts w:ascii="Times New Roman" w:hAnsi="Times New Roman" w:cs="Times New Roman"/>
@@ -2293,18 +2091,26 @@
                 <w:rFonts w:ascii="Times New Roman" w:hAnsi="Times New Roman" w:cs="Times New Roman"/>
               </w:rPr>
             </w:pPr>
-            <w:r>
-              <w:rPr>
-                <w:rFonts w:ascii="Times New Roman" w:hAnsi="Times New Roman" w:cs="Times New Roman"/>
-              </w:rPr>
-              <w:t xml:space="preserve">B FertileTecton meghívja M Mycelium </w:t>
-            </w:r>
-            <w:proofErr w:type="spellStart"/>
-            <w:r>
-              <w:rPr>
-                <w:rFonts w:ascii="Times New Roman" w:hAnsi="Times New Roman" w:cs="Times New Roman"/>
-              </w:rPr>
-              <w:t>destruktorát</w:t>
+            <w:proofErr w:type="spellStart"/>
+            <w:r>
+              <w:rPr>
+                <w:rFonts w:ascii="Times New Roman" w:hAnsi="Times New Roman" w:cs="Times New Roman"/>
+              </w:rPr>
+              <w:t>Meghívódik</w:t>
+            </w:r>
+            <w:proofErr w:type="spellEnd"/>
+            <w:r>
+              <w:rPr>
+                <w:rFonts w:ascii="Times New Roman" w:hAnsi="Times New Roman" w:cs="Times New Roman"/>
+              </w:rPr>
+              <w:t xml:space="preserve"> MGE </w:t>
+            </w:r>
+            <w:proofErr w:type="spellStart"/>
+            <w:r>
+              <w:rPr>
+                <w:rFonts w:ascii="Times New Roman" w:hAnsi="Times New Roman" w:cs="Times New Roman"/>
+              </w:rPr>
+              <w:t>destruktora</w:t>
             </w:r>
             <w:proofErr w:type="spellEnd"/>
             <w:r>
@@ -2312,30 +2118,6 @@
                 <w:rFonts w:ascii="Times New Roman" w:hAnsi="Times New Roman" w:cs="Times New Roman"/>
               </w:rPr>
               <w:t>.</w:t>
-            </w:r>
-          </w:p>
-          <w:p>
-            <w:pPr>
-              <w:jc w:val="both"/>
-            </w:pPr>
-          </w:p>
-          <w:p>
-            <w:pPr>
-              <w:jc w:val="both"/>
-            </w:pPr>
-            <w:proofErr w:type="spellStart"/>
-            <w:r>
-              <w:rPr>
-                <w:highlight w:val="yellow"/>
-              </w:rPr>
-              <w:t>mge</w:t>
-            </w:r>
-            <w:proofErr w:type="spellEnd"/>
-            <w:r>
-              <w:rPr>
-                <w:highlight w:val="yellow"/>
-              </w:rPr>
-              <w:t xml:space="preserve"> is törlődik, nem jelöljük ezt?</w:t>
             </w:r>
           </w:p>
         </w:tc>
@@ -2440,6 +2222,9 @@
             <w:r>
               <w:t xml:space="preserve">ése </w:t>
             </w:r>
+            <w:r>
+              <w:t xml:space="preserve">szomszédos </w:t>
+            </w:r>
             <w:proofErr w:type="spellStart"/>
             <w:r>
               <w:t>Semi</w:t>
@@ -2511,6 +2296,9 @@
               <w:t xml:space="preserve"> </w:t>
             </w:r>
             <w:r>
+              <w:t xml:space="preserve">a szomszédos </w:t>
+            </w:r>
+            <w:r>
               <w:t xml:space="preserve">B </w:t>
             </w:r>
             <w:proofErr w:type="spellStart"/>
@@ -2642,7 +2430,16 @@
             </w:r>
             <w:proofErr w:type="spellEnd"/>
             <w:r>
-              <w:t xml:space="preserve"> található. B</w:t>
+              <w:t xml:space="preserve"> található. </w:t>
+            </w:r>
+            <w:r>
+              <w:t>A</w:t>
+            </w:r>
+            <w:r>
+              <w:t xml:space="preserve"> szomszédos </w:t>
+            </w:r>
+            <w:r>
+              <w:t>B</w:t>
             </w:r>
             <w:r>
               <w:t xml:space="preserve"> </w:t>
@@ -2654,32 +2451,6 @@
             <w:proofErr w:type="spellEnd"/>
             <w:r>
               <w:t xml:space="preserve"> nincs gombafonál. </w:t>
-            </w:r>
-            <w:r>
-              <w:rPr>
-                <w:highlight w:val="yellow"/>
-              </w:rPr>
-              <w:t>NEM KÉNE ELŐTTE KIVÁLASZTANI M</w:t>
-            </w:r>
-            <w:r>
-              <w:rPr>
-                <w:highlight w:val="yellow"/>
-              </w:rPr>
-              <w:t>-</w:t>
-            </w:r>
-            <w:proofErr w:type="spellStart"/>
-            <w:r>
-              <w:rPr>
-                <w:highlight w:val="yellow"/>
-              </w:rPr>
-              <w:t>et</w:t>
-            </w:r>
-            <w:proofErr w:type="spellEnd"/>
-            <w:r>
-              <w:rPr>
-                <w:highlight w:val="yellow"/>
-              </w:rPr>
-              <w:t>?</w:t>
             </w:r>
           </w:p>
         </w:tc>
@@ -2783,7 +2554,6 @@
               <w:rPr>
                 <w:b/>
               </w:rPr>
-              <w:lastRenderedPageBreak/>
               <w:t>Kommunikációs diagram</w:t>
             </w:r>
           </w:p>
@@ -2865,15 +2635,47 @@
               <w:jc w:val="both"/>
               <w:rPr>
                 <w:rFonts w:ascii="Times New Roman" w:hAnsi="Times New Roman" w:cs="Times New Roman"/>
-                <w:highlight w:val="yellow"/>
-              </w:rPr>
-            </w:pPr>
-            <w:r>
-              <w:rPr>
-                <w:rFonts w:ascii="Times New Roman" w:hAnsi="Times New Roman" w:cs="Times New Roman"/>
-                <w:highlight w:val="yellow"/>
-              </w:rPr>
-              <w:t>A tesztelő kiválasztja M gombafonalat.</w:t>
+              </w:rPr>
+            </w:pPr>
+            <w:r>
+              <w:rPr>
+                <w:rFonts w:ascii="Times New Roman" w:hAnsi="Times New Roman" w:cs="Times New Roman"/>
+              </w:rPr>
+              <w:t xml:space="preserve">A tesztelő meghívja M gombafonál konstruktorát, amelyben paraméterként átadja B </w:t>
+            </w:r>
+            <w:proofErr w:type="spellStart"/>
+            <w:r>
+              <w:rPr>
+                <w:rFonts w:ascii="Times New Roman" w:hAnsi="Times New Roman" w:cs="Times New Roman"/>
+              </w:rPr>
+              <w:t>Semi</w:t>
+            </w:r>
+            <w:r>
+              <w:rPr>
+                <w:rFonts w:ascii="Times New Roman" w:hAnsi="Times New Roman" w:cs="Times New Roman"/>
+              </w:rPr>
+              <w:t>FertileTectont</w:t>
+            </w:r>
+            <w:proofErr w:type="spellEnd"/>
+            <w:r>
+              <w:rPr>
+                <w:rFonts w:ascii="Times New Roman" w:hAnsi="Times New Roman" w:cs="Times New Roman"/>
+              </w:rPr>
+              <w:t xml:space="preserve"> mint </w:t>
+            </w:r>
+            <w:proofErr w:type="spellStart"/>
+            <w:r>
+              <w:rPr>
+                <w:rFonts w:ascii="Times New Roman" w:hAnsi="Times New Roman" w:cs="Times New Roman"/>
+              </w:rPr>
+              <w:t>céltektont</w:t>
+            </w:r>
+            <w:proofErr w:type="spellEnd"/>
+            <w:r>
+              <w:rPr>
+                <w:rFonts w:ascii="Times New Roman" w:hAnsi="Times New Roman" w:cs="Times New Roman"/>
+              </w:rPr>
+              <w:t xml:space="preserve">. </w:t>
             </w:r>
           </w:p>
           <w:p>
@@ -2893,62 +2695,39 @@
               <w:rPr>
                 <w:rFonts w:ascii="Times New Roman" w:hAnsi="Times New Roman" w:cs="Times New Roman"/>
               </w:rPr>
-              <w:t xml:space="preserve">A tesztelő meghívja M gombafonál konstruktorát, amelyben paraméterként átadja B </w:t>
-            </w:r>
-            <w:proofErr w:type="spellStart"/>
-            <w:r>
-              <w:rPr>
-                <w:rFonts w:ascii="Times New Roman" w:hAnsi="Times New Roman" w:cs="Times New Roman"/>
-              </w:rPr>
-              <w:t>Semi</w:t>
-            </w:r>
-            <w:r>
-              <w:rPr>
-                <w:rFonts w:ascii="Times New Roman" w:hAnsi="Times New Roman" w:cs="Times New Roman"/>
-              </w:rPr>
-              <w:t>FertileTectont</w:t>
-            </w:r>
-            <w:proofErr w:type="spellEnd"/>
-            <w:r>
-              <w:rPr>
-                <w:rFonts w:ascii="Times New Roman" w:hAnsi="Times New Roman" w:cs="Times New Roman"/>
-              </w:rPr>
-              <w:t xml:space="preserve"> mint </w:t>
-            </w:r>
-            <w:proofErr w:type="spellStart"/>
-            <w:r>
-              <w:rPr>
-                <w:rFonts w:ascii="Times New Roman" w:hAnsi="Times New Roman" w:cs="Times New Roman"/>
-              </w:rPr>
-              <w:t>céltektont</w:t>
-            </w:r>
-            <w:proofErr w:type="spellEnd"/>
-            <w:r>
-              <w:rPr>
-                <w:rFonts w:ascii="Times New Roman" w:hAnsi="Times New Roman" w:cs="Times New Roman"/>
-              </w:rPr>
-              <w:t xml:space="preserve">. </w:t>
-            </w:r>
-            <w:r>
-              <w:rPr>
-                <w:rFonts w:ascii="Times New Roman" w:hAnsi="Times New Roman" w:cs="Times New Roman"/>
-                <w:highlight w:val="yellow"/>
-              </w:rPr>
-              <w:t>NEM KÉNE ELŐTTE KIVÁLASZTANI M</w:t>
-            </w:r>
-            <w:r>
-              <w:rPr>
-                <w:rFonts w:ascii="Times New Roman" w:hAnsi="Times New Roman" w:cs="Times New Roman"/>
-                <w:highlight w:val="yellow"/>
-              </w:rPr>
-              <w:t>-E</w:t>
-            </w:r>
-            <w:r>
-              <w:rPr>
-                <w:rFonts w:ascii="Times New Roman" w:hAnsi="Times New Roman" w:cs="Times New Roman"/>
-                <w:highlight w:val="yellow"/>
-              </w:rPr>
-              <w:t>T?</w:t>
+              <w:t xml:space="preserve">M </w:t>
+            </w:r>
+            <w:r>
+              <w:rPr>
+                <w:rFonts w:ascii="Times New Roman" w:hAnsi="Times New Roman" w:cs="Times New Roman"/>
+              </w:rPr>
+              <w:t xml:space="preserve">gombafonál </w:t>
+            </w:r>
+            <w:r>
+              <w:rPr>
+                <w:rFonts w:ascii="Times New Roman" w:hAnsi="Times New Roman" w:cs="Times New Roman"/>
+              </w:rPr>
+              <w:t>meghívja MGE</w:t>
+            </w:r>
+            <w:r>
+              <w:rPr>
+                <w:rFonts w:ascii="Times New Roman" w:hAnsi="Times New Roman" w:cs="Times New Roman"/>
+              </w:rPr>
+              <w:t xml:space="preserve"> </w:t>
+            </w:r>
+            <w:proofErr w:type="spellStart"/>
+            <w:r>
+              <w:rPr>
+                <w:rFonts w:ascii="Times New Roman" w:hAnsi="Times New Roman" w:cs="Times New Roman"/>
+              </w:rPr>
+              <w:t>MyceliumGrowthEvaluator</w:t>
+            </w:r>
+            <w:proofErr w:type="spellEnd"/>
+            <w:r>
+              <w:rPr>
+                <w:rFonts w:ascii="Times New Roman" w:hAnsi="Times New Roman" w:cs="Times New Roman"/>
+              </w:rPr>
+              <w:t xml:space="preserve"> konstruktorát.</w:t>
             </w:r>
           </w:p>
           <w:p>
@@ -2968,20 +2747,23 @@
               <w:rPr>
                 <w:rFonts w:ascii="Times New Roman" w:hAnsi="Times New Roman" w:cs="Times New Roman"/>
               </w:rPr>
+              <w:lastRenderedPageBreak/>
               <w:t xml:space="preserve">M </w:t>
             </w:r>
             <w:r>
               <w:rPr>
                 <w:rFonts w:ascii="Times New Roman" w:hAnsi="Times New Roman" w:cs="Times New Roman"/>
               </w:rPr>
-              <w:t xml:space="preserve">gombafonál </w:t>
-            </w:r>
-            <w:r>
-              <w:rPr>
-                <w:rFonts w:ascii="Times New Roman" w:hAnsi="Times New Roman" w:cs="Times New Roman"/>
-              </w:rPr>
-              <w:t>meghívja MGE</w:t>
-            </w:r>
+              <w:t xml:space="preserve">gombafonál meghívja MGE </w:t>
+            </w:r>
+            <w:proofErr w:type="spellStart"/>
+            <w:r>
+              <w:rPr>
+                <w:rFonts w:ascii="Times New Roman" w:hAnsi="Times New Roman" w:cs="Times New Roman"/>
+              </w:rPr>
+              <w:t>MyceliumGrowthEvaluator</w:t>
+            </w:r>
+            <w:proofErr w:type="spellEnd"/>
             <w:r>
               <w:rPr>
                 <w:rFonts w:ascii="Times New Roman" w:hAnsi="Times New Roman" w:cs="Times New Roman"/>
@@ -2989,18 +2771,58 @@
               <w:t xml:space="preserve"> </w:t>
             </w:r>
             <w:proofErr w:type="spellStart"/>
-            <w:r>
-              <w:rPr>
-                <w:rFonts w:ascii="Times New Roman" w:hAnsi="Times New Roman" w:cs="Times New Roman"/>
-              </w:rPr>
-              <w:t>MyceliumGrowthEvaluator</w:t>
-            </w:r>
-            <w:proofErr w:type="spellEnd"/>
-            <w:r>
-              <w:rPr>
-                <w:rFonts w:ascii="Times New Roman" w:hAnsi="Times New Roman" w:cs="Times New Roman"/>
-              </w:rPr>
-              <w:t xml:space="preserve"> konstruktorát.</w:t>
+            <w:proofErr w:type="gramStart"/>
+            <w:r>
+              <w:rPr>
+                <w:rFonts w:ascii="Times New Roman" w:hAnsi="Times New Roman" w:cs="Times New Roman"/>
+              </w:rPr>
+              <w:t>visit</w:t>
+            </w:r>
+            <w:proofErr w:type="spellEnd"/>
+            <w:r>
+              <w:rPr>
+                <w:rFonts w:ascii="Times New Roman" w:hAnsi="Times New Roman" w:cs="Times New Roman"/>
+              </w:rPr>
+              <w:t>(</w:t>
+            </w:r>
+            <w:proofErr w:type="gramEnd"/>
+            <w:r>
+              <w:rPr>
+                <w:rFonts w:ascii="Times New Roman" w:hAnsi="Times New Roman" w:cs="Times New Roman"/>
+              </w:rPr>
+              <w:t xml:space="preserve">b: </w:t>
+            </w:r>
+            <w:r>
+              <w:rPr>
+                <w:rFonts w:ascii="Times New Roman" w:hAnsi="Times New Roman" w:cs="Times New Roman"/>
+              </w:rPr>
+              <w:t>Semi</w:t>
+            </w:r>
+            <w:r>
+              <w:rPr>
+                <w:rFonts w:ascii="Times New Roman" w:hAnsi="Times New Roman" w:cs="Times New Roman"/>
+              </w:rPr>
+              <w:t xml:space="preserve">FertileTecton, m: </w:t>
+            </w:r>
+            <w:proofErr w:type="spellStart"/>
+            <w:r>
+              <w:rPr>
+                <w:rFonts w:ascii="Times New Roman" w:hAnsi="Times New Roman" w:cs="Times New Roman"/>
+              </w:rPr>
+              <w:t>Mushroom</w:t>
+            </w:r>
+            <w:proofErr w:type="spellEnd"/>
+            <w:r>
+              <w:rPr>
+                <w:rFonts w:ascii="Times New Roman" w:hAnsi="Times New Roman" w:cs="Times New Roman"/>
+              </w:rPr>
+              <w:t>) metódusát</w:t>
+            </w:r>
+            <w:r>
+              <w:rPr>
+                <w:rFonts w:ascii="Times New Roman" w:hAnsi="Times New Roman" w:cs="Times New Roman"/>
+              </w:rPr>
+              <w:t xml:space="preserve">. </w:t>
             </w:r>
           </w:p>
           <w:p>
@@ -3020,19 +2842,7 @@
               <w:rPr>
                 <w:rFonts w:ascii="Times New Roman" w:hAnsi="Times New Roman" w:cs="Times New Roman"/>
               </w:rPr>
-              <w:t xml:space="preserve">M </w:t>
-            </w:r>
-            <w:r>
-              <w:rPr>
-                <w:rFonts w:ascii="Times New Roman" w:hAnsi="Times New Roman" w:cs="Times New Roman"/>
-              </w:rPr>
-              <w:t xml:space="preserve">gombafonál </w:t>
-            </w:r>
-            <w:r>
-              <w:rPr>
-                <w:rFonts w:ascii="Times New Roman" w:hAnsi="Times New Roman" w:cs="Times New Roman"/>
-              </w:rPr>
-              <w:t>meghívja MGE</w:t>
+              <w:t>MGE</w:t>
             </w:r>
             <w:r>
               <w:rPr>
@@ -3052,7 +2862,27 @@
               <w:rPr>
                 <w:rFonts w:ascii="Times New Roman" w:hAnsi="Times New Roman" w:cs="Times New Roman"/>
               </w:rPr>
-              <w:t xml:space="preserve"> </w:t>
+              <w:t xml:space="preserve"> meghívja B </w:t>
+            </w:r>
+            <w:proofErr w:type="spellStart"/>
+            <w:r>
+              <w:rPr>
+                <w:rFonts w:ascii="Times New Roman" w:hAnsi="Times New Roman" w:cs="Times New Roman"/>
+              </w:rPr>
+              <w:t>SemiFertileTectonon</w:t>
+            </w:r>
+            <w:proofErr w:type="spellEnd"/>
+            <w:r>
+              <w:rPr>
+                <w:rFonts w:ascii="Times New Roman" w:hAnsi="Times New Roman" w:cs="Times New Roman"/>
+              </w:rPr>
+              <w:t xml:space="preserve"> az</w:t>
+            </w:r>
+            <w:r>
+              <w:rPr>
+                <w:rFonts w:ascii="Times New Roman" w:hAnsi="Times New Roman" w:cs="Times New Roman"/>
+              </w:rPr>
+              <w:t> </w:t>
             </w:r>
             <w:proofErr w:type="spellStart"/>
             <w:proofErr w:type="gramStart"/>
@@ -3060,7 +2890,7 @@
               <w:rPr>
                 <w:rFonts w:ascii="Times New Roman" w:hAnsi="Times New Roman" w:cs="Times New Roman"/>
               </w:rPr>
-              <w:t>visit</w:t>
+              <w:t>accept</w:t>
             </w:r>
             <w:proofErr w:type="spellEnd"/>
             <w:r>
@@ -3069,58 +2899,26 @@
               </w:rPr>
               <w:t>(</w:t>
             </w:r>
+            <w:proofErr w:type="spellStart"/>
             <w:proofErr w:type="gramEnd"/>
             <w:r>
               <w:rPr>
                 <w:rFonts w:ascii="Times New Roman" w:hAnsi="Times New Roman" w:cs="Times New Roman"/>
               </w:rPr>
-              <w:t>b</w:t>
-            </w:r>
-            <w:r>
-              <w:rPr>
-                <w:rFonts w:ascii="Times New Roman" w:hAnsi="Times New Roman" w:cs="Times New Roman"/>
-              </w:rPr>
-              <w:t xml:space="preserve">: </w:t>
-            </w:r>
-            <w:r>
-              <w:rPr>
-                <w:rFonts w:ascii="Times New Roman" w:hAnsi="Times New Roman" w:cs="Times New Roman"/>
-              </w:rPr>
-              <w:t>Semi</w:t>
-            </w:r>
-            <w:r>
-              <w:rPr>
-                <w:rFonts w:ascii="Times New Roman" w:hAnsi="Times New Roman" w:cs="Times New Roman"/>
-              </w:rPr>
-              <w:t xml:space="preserve">FertileTecton, </w:t>
-            </w:r>
-            <w:r>
-              <w:rPr>
-                <w:rFonts w:ascii="Times New Roman" w:hAnsi="Times New Roman" w:cs="Times New Roman"/>
-                <w:highlight w:val="yellow"/>
-              </w:rPr>
-              <w:t xml:space="preserve">m: </w:t>
-            </w:r>
-            <w:proofErr w:type="spellStart"/>
-            <w:r>
-              <w:rPr>
-                <w:rFonts w:ascii="Times New Roman" w:hAnsi="Times New Roman" w:cs="Times New Roman"/>
-                <w:highlight w:val="yellow"/>
-              </w:rPr>
-              <w:t>Mushroom</w:t>
-            </w:r>
-            <w:proofErr w:type="spellEnd"/>
-            <w:r>
-              <w:rPr>
-                <w:rFonts w:ascii="Times New Roman" w:hAnsi="Times New Roman" w:cs="Times New Roman"/>
-              </w:rPr>
-              <w:t>)</w:t>
-            </w:r>
-            <w:r>
-              <w:rPr>
-                <w:rFonts w:ascii="Times New Roman" w:hAnsi="Times New Roman" w:cs="Times New Roman"/>
-              </w:rPr>
-              <w:t xml:space="preserve"> metódusát. </w:t>
+              <w:t>mge</w:t>
+            </w:r>
+            <w:proofErr w:type="spellEnd"/>
+            <w:r>
+              <w:rPr>
+                <w:rFonts w:ascii="Times New Roman" w:hAnsi="Times New Roman" w:cs="Times New Roman"/>
+              </w:rPr>
+              <w:t>, m)</w:t>
+            </w:r>
+            <w:r>
+              <w:rPr>
+                <w:rFonts w:ascii="Times New Roman" w:hAnsi="Times New Roman" w:cs="Times New Roman"/>
+              </w:rPr>
+              <w:t xml:space="preserve"> metódust.</w:t>
             </w:r>
           </w:p>
           <w:p>
@@ -3140,7 +2938,7 @@
               <w:rPr>
                 <w:rFonts w:ascii="Times New Roman" w:hAnsi="Times New Roman" w:cs="Times New Roman"/>
               </w:rPr>
-              <w:t>MGE</w:t>
+              <w:t>B</w:t>
             </w:r>
             <w:r>
               <w:rPr>
@@ -3148,75 +2946,49 @@
               </w:rPr>
               <w:t xml:space="preserve"> </w:t>
             </w:r>
-            <w:proofErr w:type="spellStart"/>
-            <w:r>
-              <w:rPr>
-                <w:rFonts w:ascii="Times New Roman" w:hAnsi="Times New Roman" w:cs="Times New Roman"/>
-              </w:rPr>
-              <w:t>MyceliumGrowthEvaluator</w:t>
-            </w:r>
-            <w:proofErr w:type="spellEnd"/>
-            <w:r>
-              <w:rPr>
-                <w:rFonts w:ascii="Times New Roman" w:hAnsi="Times New Roman" w:cs="Times New Roman"/>
-              </w:rPr>
-              <w:t xml:space="preserve"> meghívja B </w:t>
-            </w:r>
-            <w:proofErr w:type="spellStart"/>
-            <w:r>
-              <w:rPr>
-                <w:rFonts w:ascii="Times New Roman" w:hAnsi="Times New Roman" w:cs="Times New Roman"/>
-              </w:rPr>
-              <w:t>SemiFertileTectonon</w:t>
-            </w:r>
-            <w:proofErr w:type="spellEnd"/>
-            <w:r>
-              <w:rPr>
-                <w:rFonts w:ascii="Times New Roman" w:hAnsi="Times New Roman" w:cs="Times New Roman"/>
-              </w:rPr>
-              <w:t xml:space="preserve"> az</w:t>
-            </w:r>
-            <w:r>
-              <w:rPr>
-                <w:rFonts w:ascii="Times New Roman" w:hAnsi="Times New Roman" w:cs="Times New Roman"/>
-              </w:rPr>
-              <w:t> </w:t>
-            </w:r>
-            <w:proofErr w:type="spellStart"/>
-            <w:proofErr w:type="gramStart"/>
-            <w:r>
-              <w:rPr>
-                <w:rFonts w:ascii="Times New Roman" w:hAnsi="Times New Roman" w:cs="Times New Roman"/>
-              </w:rPr>
-              <w:t>accept</w:t>
-            </w:r>
-            <w:proofErr w:type="spellEnd"/>
-            <w:r>
-              <w:rPr>
-                <w:rFonts w:ascii="Times New Roman" w:hAnsi="Times New Roman" w:cs="Times New Roman"/>
-              </w:rPr>
-              <w:t>(</w:t>
-            </w:r>
-            <w:proofErr w:type="spellStart"/>
-            <w:proofErr w:type="gramEnd"/>
-            <w:r>
-              <w:rPr>
-                <w:rFonts w:ascii="Times New Roman" w:hAnsi="Times New Roman" w:cs="Times New Roman"/>
-              </w:rPr>
-              <w:t>mge</w:t>
-            </w:r>
-            <w:proofErr w:type="spellEnd"/>
-            <w:r>
-              <w:rPr>
-                <w:rFonts w:ascii="Times New Roman" w:hAnsi="Times New Roman" w:cs="Times New Roman"/>
-              </w:rPr>
-              <w:t>, m)</w:t>
-            </w:r>
-            <w:r>
-              <w:rPr>
-                <w:rFonts w:ascii="Times New Roman" w:hAnsi="Times New Roman" w:cs="Times New Roman"/>
-              </w:rPr>
-              <w:t xml:space="preserve"> metódust.</w:t>
+            <w:r>
+              <w:rPr>
+                <w:rFonts w:ascii="Times New Roman" w:hAnsi="Times New Roman" w:cs="Times New Roman"/>
+              </w:rPr>
+              <w:t>Semi</w:t>
+            </w:r>
+            <w:r>
+              <w:rPr>
+                <w:rFonts w:ascii="Times New Roman" w:hAnsi="Times New Roman" w:cs="Times New Roman"/>
+              </w:rPr>
+              <w:t xml:space="preserve">FertileTecton megvizsgálja, hogy hány gombafonál </w:t>
+            </w:r>
+            <w:r>
+              <w:rPr>
+                <w:rFonts w:ascii="Times New Roman" w:hAnsi="Times New Roman" w:cs="Times New Roman"/>
+              </w:rPr>
+              <w:t>lehet</w:t>
+            </w:r>
+            <w:r>
+              <w:rPr>
+                <w:rFonts w:ascii="Times New Roman" w:hAnsi="Times New Roman" w:cs="Times New Roman"/>
+              </w:rPr>
+              <w:t xml:space="preserve"> rajta (</w:t>
+            </w:r>
+            <w:proofErr w:type="spellStart"/>
+            <w:r>
+              <w:rPr>
+                <w:rFonts w:ascii="Times New Roman" w:hAnsi="Times New Roman" w:cs="Times New Roman"/>
+              </w:rPr>
+              <w:t>myceliaCapacity</w:t>
+            </w:r>
+            <w:proofErr w:type="spellEnd"/>
+            <w:r>
+              <w:rPr>
+                <w:rFonts w:ascii="Times New Roman" w:hAnsi="Times New Roman" w:cs="Times New Roman"/>
+              </w:rPr>
+              <w:t>: int)</w:t>
+            </w:r>
+            <w:r>
+              <w:rPr>
+                <w:rFonts w:ascii="Times New Roman" w:hAnsi="Times New Roman" w:cs="Times New Roman"/>
+              </w:rPr>
+              <w:t>, és azt az eredményt kapja, hogy 1.</w:t>
             </w:r>
           </w:p>
           <w:p>
@@ -3254,39 +3026,13 @@
               <w:rPr>
                 <w:rFonts w:ascii="Times New Roman" w:hAnsi="Times New Roman" w:cs="Times New Roman"/>
               </w:rPr>
-              <w:t xml:space="preserve">FertileTecton megvizsgálja, hogy hány gombafonál </w:t>
-            </w:r>
-            <w:r>
-              <w:rPr>
-                <w:rFonts w:ascii="Times New Roman" w:hAnsi="Times New Roman" w:cs="Times New Roman"/>
-              </w:rPr>
-              <w:t>lehet</w:t>
-            </w:r>
-            <w:r>
-              <w:rPr>
-                <w:rFonts w:ascii="Times New Roman" w:hAnsi="Times New Roman" w:cs="Times New Roman"/>
-              </w:rPr>
-              <w:t xml:space="preserve"> rajta (</w:t>
-            </w:r>
-            <w:proofErr w:type="spellStart"/>
-            <w:r>
-              <w:rPr>
-                <w:rFonts w:ascii="Times New Roman" w:hAnsi="Times New Roman" w:cs="Times New Roman"/>
-              </w:rPr>
-              <w:t>myceliaCapacity</w:t>
-            </w:r>
-            <w:proofErr w:type="spellEnd"/>
-            <w:r>
-              <w:rPr>
-                <w:rFonts w:ascii="Times New Roman" w:hAnsi="Times New Roman" w:cs="Times New Roman"/>
-              </w:rPr>
-              <w:t>: int)</w:t>
-            </w:r>
-            <w:r>
-              <w:rPr>
-                <w:rFonts w:ascii="Times New Roman" w:hAnsi="Times New Roman" w:cs="Times New Roman"/>
-              </w:rPr>
-              <w:t>, és azt az eredményt kapja, hogy 1.</w:t>
+              <w:t xml:space="preserve">FertileTecton megvizsgálja, hogy hány </w:t>
+            </w:r>
+            <w:r>
+              <w:rPr>
+                <w:rFonts w:ascii="Times New Roman" w:hAnsi="Times New Roman" w:cs="Times New Roman"/>
+              </w:rPr>
+              <w:t>gombafonál van rajta, és azt az eredményt kapja, hogy 0.</w:t>
             </w:r>
           </w:p>
           <w:p>
@@ -3306,31 +3052,55 @@
               <w:rPr>
                 <w:rFonts w:ascii="Times New Roman" w:hAnsi="Times New Roman" w:cs="Times New Roman"/>
               </w:rPr>
-              <w:t>B</w:t>
-            </w:r>
-            <w:r>
-              <w:rPr>
-                <w:rFonts w:ascii="Times New Roman" w:hAnsi="Times New Roman" w:cs="Times New Roman"/>
-              </w:rPr>
-              <w:t xml:space="preserve"> </w:t>
-            </w:r>
-            <w:r>
-              <w:rPr>
-                <w:rFonts w:ascii="Times New Roman" w:hAnsi="Times New Roman" w:cs="Times New Roman"/>
-              </w:rPr>
-              <w:t>Semi</w:t>
-            </w:r>
-            <w:r>
-              <w:rPr>
-                <w:rFonts w:ascii="Times New Roman" w:hAnsi="Times New Roman" w:cs="Times New Roman"/>
-              </w:rPr>
-              <w:t>FertileTecton megvizsgálja, hogy hány gombafonál van rajta</w:t>
-            </w:r>
-            <w:r>
-              <w:rPr>
-                <w:rFonts w:ascii="Times New Roman" w:hAnsi="Times New Roman" w:cs="Times New Roman"/>
-              </w:rPr>
-              <w:t>, és azt az eredményt kapja, hogy 0.</w:t>
+              <w:t xml:space="preserve">B SemiFertileTecton meghívja M Mycelium </w:t>
+            </w:r>
+            <w:proofErr w:type="spellStart"/>
+            <w:proofErr w:type="gramStart"/>
+            <w:r>
+              <w:rPr>
+                <w:rFonts w:ascii="Times New Roman" w:hAnsi="Times New Roman" w:cs="Times New Roman"/>
+              </w:rPr>
+              <w:t>grow</w:t>
+            </w:r>
+            <w:proofErr w:type="spellEnd"/>
+            <w:r>
+              <w:rPr>
+                <w:rFonts w:ascii="Times New Roman" w:hAnsi="Times New Roman" w:cs="Times New Roman"/>
+              </w:rPr>
+              <w:t>(</w:t>
+            </w:r>
+            <w:proofErr w:type="spellStart"/>
+            <w:proofErr w:type="gramEnd"/>
+            <w:r>
+              <w:rPr>
+                <w:rFonts w:ascii="Times New Roman" w:hAnsi="Times New Roman" w:cs="Times New Roman"/>
+              </w:rPr>
+              <w:t>sporeCount</w:t>
+            </w:r>
+            <w:proofErr w:type="spellEnd"/>
+            <w:r>
+              <w:rPr>
+                <w:rFonts w:ascii="Times New Roman" w:hAnsi="Times New Roman" w:cs="Times New Roman"/>
+              </w:rPr>
+              <w:t>: int) me</w:t>
+            </w:r>
+            <w:r>
+              <w:rPr>
+                <w:rFonts w:ascii="Times New Roman" w:hAnsi="Times New Roman" w:cs="Times New Roman"/>
+              </w:rPr>
+              <w:t>t</w:t>
+            </w:r>
+            <w:r>
+              <w:rPr>
+                <w:rFonts w:ascii="Times New Roman" w:hAnsi="Times New Roman" w:cs="Times New Roman"/>
+              </w:rPr>
+              <w:t>ódusát. Paraméterben átadja a rajta lévő spórák számát, amelynek</w:t>
+            </w:r>
+            <w:r>
+              <w:rPr>
+                <w:rFonts w:ascii="Times New Roman" w:hAnsi="Times New Roman" w:cs="Times New Roman"/>
+              </w:rPr>
+              <w:t xml:space="preserve"> megfelelő sebességgel a gombafonál nőni fog. </w:t>
             </w:r>
           </w:p>
           <w:p>
@@ -3346,169 +3116,33 @@
                 <w:rFonts w:ascii="Times New Roman" w:hAnsi="Times New Roman" w:cs="Times New Roman"/>
               </w:rPr>
             </w:pPr>
-            <w:r>
-              <w:rPr>
-                <w:rFonts w:ascii="Times New Roman" w:hAnsi="Times New Roman" w:cs="Times New Roman"/>
-                <w:highlight w:val="yellow"/>
-              </w:rPr>
-              <w:t>B</w:t>
-            </w:r>
-            <w:r>
-              <w:rPr>
-                <w:rFonts w:ascii="Times New Roman" w:hAnsi="Times New Roman" w:cs="Times New Roman"/>
-                <w:highlight w:val="yellow"/>
-              </w:rPr>
-              <w:t xml:space="preserve"> SemiFertileTecton </w:t>
-            </w:r>
-            <w:r>
-              <w:rPr>
-                <w:rFonts w:ascii="Times New Roman" w:hAnsi="Times New Roman" w:cs="Times New Roman"/>
-                <w:highlight w:val="yellow"/>
-              </w:rPr>
-              <w:t xml:space="preserve">meghívja </w:t>
-            </w:r>
-            <w:r>
-              <w:rPr>
-                <w:rFonts w:ascii="Times New Roman" w:hAnsi="Times New Roman" w:cs="Times New Roman"/>
-                <w:highlight w:val="yellow"/>
-              </w:rPr>
-              <w:t>M</w:t>
-            </w:r>
-            <w:r>
-              <w:rPr>
-                <w:rFonts w:ascii="Times New Roman" w:hAnsi="Times New Roman" w:cs="Times New Roman"/>
-                <w:highlight w:val="yellow"/>
-              </w:rPr>
-              <w:t xml:space="preserve"> Mycelium </w:t>
-            </w:r>
-            <w:proofErr w:type="spellStart"/>
-            <w:proofErr w:type="gramStart"/>
-            <w:r>
-              <w:rPr>
-                <w:rFonts w:ascii="Times New Roman" w:hAnsi="Times New Roman" w:cs="Times New Roman"/>
-                <w:highlight w:val="yellow"/>
-              </w:rPr>
-              <w:t>grow</w:t>
-            </w:r>
-            <w:proofErr w:type="spellEnd"/>
-            <w:r>
-              <w:rPr>
-                <w:rFonts w:ascii="Times New Roman" w:hAnsi="Times New Roman" w:cs="Times New Roman"/>
-                <w:highlight w:val="yellow"/>
-              </w:rPr>
-              <w:t>(</w:t>
-            </w:r>
-            <w:proofErr w:type="spellStart"/>
-            <w:proofErr w:type="gramEnd"/>
-            <w:r>
-              <w:rPr>
-                <w:rFonts w:ascii="Times New Roman" w:hAnsi="Times New Roman" w:cs="Times New Roman"/>
-                <w:highlight w:val="yellow"/>
-              </w:rPr>
-              <w:t>sporeCount</w:t>
-            </w:r>
-            <w:proofErr w:type="spellEnd"/>
-            <w:r>
-              <w:rPr>
-                <w:rFonts w:ascii="Times New Roman" w:hAnsi="Times New Roman" w:cs="Times New Roman"/>
-                <w:highlight w:val="yellow"/>
-              </w:rPr>
-              <w:t>: int)</w:t>
-            </w:r>
-            <w:r>
-              <w:rPr>
-                <w:rFonts w:ascii="Times New Roman" w:hAnsi="Times New Roman" w:cs="Times New Roman"/>
-                <w:highlight w:val="yellow"/>
-              </w:rPr>
-              <w:t xml:space="preserve"> </w:t>
-            </w:r>
-            <w:proofErr w:type="spellStart"/>
-            <w:r>
-              <w:rPr>
-                <w:rFonts w:ascii="Times New Roman" w:hAnsi="Times New Roman" w:cs="Times New Roman"/>
-                <w:highlight w:val="yellow"/>
-              </w:rPr>
-              <w:t>meódusát</w:t>
-            </w:r>
-            <w:proofErr w:type="spellEnd"/>
-            <w:r>
-              <w:rPr>
-                <w:rFonts w:ascii="Times New Roman" w:hAnsi="Times New Roman" w:cs="Times New Roman"/>
-                <w:highlight w:val="yellow"/>
+            <w:proofErr w:type="spellStart"/>
+            <w:r>
+              <w:rPr>
+                <w:rFonts w:ascii="Times New Roman" w:hAnsi="Times New Roman" w:cs="Times New Roman"/>
+              </w:rPr>
+              <w:t>Meghívódik</w:t>
+            </w:r>
+            <w:proofErr w:type="spellEnd"/>
+            <w:r>
+              <w:rPr>
+                <w:rFonts w:ascii="Times New Roman" w:hAnsi="Times New Roman" w:cs="Times New Roman"/>
+              </w:rPr>
+              <w:t xml:space="preserve"> MGE </w:t>
+            </w:r>
+            <w:proofErr w:type="spellStart"/>
+            <w:r>
+              <w:rPr>
+                <w:rFonts w:ascii="Times New Roman" w:hAnsi="Times New Roman" w:cs="Times New Roman"/>
+              </w:rPr>
+              <w:t>destruktora</w:t>
+            </w:r>
+            <w:proofErr w:type="spellEnd"/>
+            <w:r>
+              <w:rPr>
+                <w:rFonts w:ascii="Times New Roman" w:hAnsi="Times New Roman" w:cs="Times New Roman"/>
               </w:rPr>
               <w:t>.</w:t>
-            </w:r>
-            <w:r>
-              <w:rPr>
-                <w:rFonts w:ascii="Times New Roman" w:hAnsi="Times New Roman" w:cs="Times New Roman"/>
-              </w:rPr>
-              <w:t xml:space="preserve"> Paraméterben átadja a rajta lévő spórák számát, amelynek megfelelő sebességgel a gombafonál nőni fog. </w:t>
-            </w:r>
-            <w:r>
-              <w:rPr>
-                <w:rFonts w:ascii="Times New Roman" w:hAnsi="Times New Roman" w:cs="Times New Roman"/>
-                <w:highlight w:val="yellow"/>
-              </w:rPr>
-              <w:t xml:space="preserve">EZZEL AKKOR MI VAN: </w:t>
-            </w:r>
-            <w:proofErr w:type="spellStart"/>
-            <w:r>
-              <w:rPr>
-                <w:rFonts w:ascii="Times New Roman" w:hAnsi="Times New Roman" w:cs="Times New Roman"/>
-                <w:highlight w:val="yellow"/>
-              </w:rPr>
-              <w:t>growing</w:t>
-            </w:r>
-            <w:proofErr w:type="spellEnd"/>
-            <w:r>
-              <w:rPr>
-                <w:rFonts w:ascii="Times New Roman" w:hAnsi="Times New Roman" w:cs="Times New Roman"/>
-                <w:highlight w:val="yellow"/>
-              </w:rPr>
-              <w:t xml:space="preserve">: </w:t>
-            </w:r>
-            <w:proofErr w:type="spellStart"/>
-            <w:r>
-              <w:rPr>
-                <w:rFonts w:ascii="Times New Roman" w:hAnsi="Times New Roman" w:cs="Times New Roman"/>
-                <w:highlight w:val="yellow"/>
-              </w:rPr>
-              <w:t>boolean</w:t>
-            </w:r>
-            <w:proofErr w:type="spellEnd"/>
-            <w:r>
-              <w:rPr>
-                <w:rFonts w:ascii="Times New Roman" w:hAnsi="Times New Roman" w:cs="Times New Roman"/>
-                <w:highlight w:val="yellow"/>
-              </w:rPr>
-              <w:t>?</w:t>
-            </w:r>
-          </w:p>
-          <w:p>
-            <w:pPr>
-              <w:jc w:val="both"/>
-              <w:rPr>
-                <w:highlight w:val="yellow"/>
-              </w:rPr>
-            </w:pPr>
-          </w:p>
-          <w:p>
-            <w:pPr>
-              <w:jc w:val="both"/>
-            </w:pPr>
-            <w:proofErr w:type="spellStart"/>
-            <w:r>
-              <w:rPr>
-                <w:highlight w:val="yellow"/>
-              </w:rPr>
-              <w:t>mge</w:t>
-            </w:r>
-            <w:proofErr w:type="spellEnd"/>
-            <w:r>
-              <w:rPr>
-                <w:highlight w:val="yellow"/>
-              </w:rPr>
-              <w:t xml:space="preserve"> is törlődik, nem jelöljük ezt?</w:t>
             </w:r>
           </w:p>
         </w:tc>
@@ -3619,6 +3253,9 @@
             <w:r>
               <w:t xml:space="preserve">ése </w:t>
             </w:r>
+            <w:r>
+              <w:t xml:space="preserve">szomszédos </w:t>
+            </w:r>
             <w:proofErr w:type="spellStart"/>
             <w:r>
               <w:t>Semi</w:t>
@@ -3690,6 +3327,9 @@
               <w:t xml:space="preserve"> </w:t>
             </w:r>
             <w:r>
+              <w:t xml:space="preserve">a szomszédos </w:t>
+            </w:r>
+            <w:r>
               <w:t xml:space="preserve">B </w:t>
             </w:r>
             <w:proofErr w:type="spellStart"/>
@@ -3818,7 +3458,16 @@
             </w:r>
             <w:proofErr w:type="spellEnd"/>
             <w:r>
-              <w:t xml:space="preserve"> található. B</w:t>
+              <w:t xml:space="preserve"> található. </w:t>
+            </w:r>
+            <w:r>
+              <w:t>A</w:t>
+            </w:r>
+            <w:r>
+              <w:t xml:space="preserve"> szomszédos </w:t>
+            </w:r>
+            <w:r>
+              <w:t>B</w:t>
             </w:r>
             <w:r>
               <w:t xml:space="preserve"> </w:t>
@@ -3830,32 +3479,6 @@
             <w:proofErr w:type="spellEnd"/>
             <w:r>
               <w:t xml:space="preserve"> van gombafonál. </w:t>
-            </w:r>
-            <w:r>
-              <w:rPr>
-                <w:highlight w:val="yellow"/>
-              </w:rPr>
-              <w:t>NEM KÉNE ELŐTTE KIVÁLASZTANI M</w:t>
-            </w:r>
-            <w:r>
-              <w:rPr>
-                <w:highlight w:val="yellow"/>
-              </w:rPr>
-              <w:t>-</w:t>
-            </w:r>
-            <w:proofErr w:type="spellStart"/>
-            <w:r>
-              <w:rPr>
-                <w:highlight w:val="yellow"/>
-              </w:rPr>
-              <w:t>et</w:t>
-            </w:r>
-            <w:proofErr w:type="spellEnd"/>
-            <w:r>
-              <w:rPr>
-                <w:highlight w:val="yellow"/>
-              </w:rPr>
-              <w:t>?</w:t>
             </w:r>
           </w:p>
         </w:tc>
@@ -4040,15 +3663,47 @@
               <w:jc w:val="both"/>
               <w:rPr>
                 <w:rFonts w:ascii="Times New Roman" w:hAnsi="Times New Roman" w:cs="Times New Roman"/>
-                <w:highlight w:val="yellow"/>
-              </w:rPr>
-            </w:pPr>
-            <w:r>
-              <w:rPr>
-                <w:rFonts w:ascii="Times New Roman" w:hAnsi="Times New Roman" w:cs="Times New Roman"/>
-                <w:highlight w:val="yellow"/>
-              </w:rPr>
-              <w:t>A tesztelő kiválasztja M gombafonalat.</w:t>
+              </w:rPr>
+            </w:pPr>
+            <w:r>
+              <w:rPr>
+                <w:rFonts w:ascii="Times New Roman" w:hAnsi="Times New Roman" w:cs="Times New Roman"/>
+              </w:rPr>
+              <w:t xml:space="preserve">A tesztelő meghívja M gombafonál konstruktorát, amelyben paraméterként átadja B </w:t>
+            </w:r>
+            <w:proofErr w:type="spellStart"/>
+            <w:r>
+              <w:rPr>
+                <w:rFonts w:ascii="Times New Roman" w:hAnsi="Times New Roman" w:cs="Times New Roman"/>
+              </w:rPr>
+              <w:t>Semi</w:t>
+            </w:r>
+            <w:r>
+              <w:rPr>
+                <w:rFonts w:ascii="Times New Roman" w:hAnsi="Times New Roman" w:cs="Times New Roman"/>
+              </w:rPr>
+              <w:t>FertileTectont</w:t>
+            </w:r>
+            <w:proofErr w:type="spellEnd"/>
+            <w:r>
+              <w:rPr>
+                <w:rFonts w:ascii="Times New Roman" w:hAnsi="Times New Roman" w:cs="Times New Roman"/>
+              </w:rPr>
+              <w:t xml:space="preserve"> mint </w:t>
+            </w:r>
+            <w:proofErr w:type="spellStart"/>
+            <w:r>
+              <w:rPr>
+                <w:rFonts w:ascii="Times New Roman" w:hAnsi="Times New Roman" w:cs="Times New Roman"/>
+              </w:rPr>
+              <w:t>céltektont</w:t>
+            </w:r>
+            <w:proofErr w:type="spellEnd"/>
+            <w:r>
+              <w:rPr>
+                <w:rFonts w:ascii="Times New Roman" w:hAnsi="Times New Roman" w:cs="Times New Roman"/>
+              </w:rPr>
+              <w:t xml:space="preserve">. </w:t>
             </w:r>
           </w:p>
           <w:p>
@@ -4068,62 +3723,39 @@
               <w:rPr>
                 <w:rFonts w:ascii="Times New Roman" w:hAnsi="Times New Roman" w:cs="Times New Roman"/>
               </w:rPr>
-              <w:t xml:space="preserve">A tesztelő meghívja M gombafonál konstruktorát, amelyben paraméterként átadja B </w:t>
-            </w:r>
-            <w:proofErr w:type="spellStart"/>
-            <w:r>
-              <w:rPr>
-                <w:rFonts w:ascii="Times New Roman" w:hAnsi="Times New Roman" w:cs="Times New Roman"/>
-              </w:rPr>
-              <w:t>Semi</w:t>
-            </w:r>
-            <w:r>
-              <w:rPr>
-                <w:rFonts w:ascii="Times New Roman" w:hAnsi="Times New Roman" w:cs="Times New Roman"/>
-              </w:rPr>
-              <w:t>FertileTectont</w:t>
-            </w:r>
-            <w:proofErr w:type="spellEnd"/>
-            <w:r>
-              <w:rPr>
-                <w:rFonts w:ascii="Times New Roman" w:hAnsi="Times New Roman" w:cs="Times New Roman"/>
-              </w:rPr>
-              <w:t xml:space="preserve"> mint </w:t>
-            </w:r>
-            <w:proofErr w:type="spellStart"/>
-            <w:r>
-              <w:rPr>
-                <w:rFonts w:ascii="Times New Roman" w:hAnsi="Times New Roman" w:cs="Times New Roman"/>
-              </w:rPr>
-              <w:t>céltektont</w:t>
-            </w:r>
-            <w:proofErr w:type="spellEnd"/>
-            <w:r>
-              <w:rPr>
-                <w:rFonts w:ascii="Times New Roman" w:hAnsi="Times New Roman" w:cs="Times New Roman"/>
-              </w:rPr>
-              <w:t xml:space="preserve">. </w:t>
-            </w:r>
-            <w:r>
-              <w:rPr>
-                <w:rFonts w:ascii="Times New Roman" w:hAnsi="Times New Roman" w:cs="Times New Roman"/>
-                <w:highlight w:val="yellow"/>
-              </w:rPr>
-              <w:t>NEM KÉNE ELŐTTE KIVÁLASZTANI M</w:t>
-            </w:r>
-            <w:r>
-              <w:rPr>
-                <w:rFonts w:ascii="Times New Roman" w:hAnsi="Times New Roman" w:cs="Times New Roman"/>
-                <w:highlight w:val="yellow"/>
-              </w:rPr>
-              <w:t>-E</w:t>
-            </w:r>
-            <w:r>
-              <w:rPr>
-                <w:rFonts w:ascii="Times New Roman" w:hAnsi="Times New Roman" w:cs="Times New Roman"/>
-                <w:highlight w:val="yellow"/>
-              </w:rPr>
-              <w:t>T?</w:t>
+              <w:t xml:space="preserve">M </w:t>
+            </w:r>
+            <w:r>
+              <w:rPr>
+                <w:rFonts w:ascii="Times New Roman" w:hAnsi="Times New Roman" w:cs="Times New Roman"/>
+              </w:rPr>
+              <w:t xml:space="preserve">gombafonál </w:t>
+            </w:r>
+            <w:r>
+              <w:rPr>
+                <w:rFonts w:ascii="Times New Roman" w:hAnsi="Times New Roman" w:cs="Times New Roman"/>
+              </w:rPr>
+              <w:t>meghívja MGE</w:t>
+            </w:r>
+            <w:r>
+              <w:rPr>
+                <w:rFonts w:ascii="Times New Roman" w:hAnsi="Times New Roman" w:cs="Times New Roman"/>
+              </w:rPr>
+              <w:t xml:space="preserve"> </w:t>
+            </w:r>
+            <w:proofErr w:type="spellStart"/>
+            <w:r>
+              <w:rPr>
+                <w:rFonts w:ascii="Times New Roman" w:hAnsi="Times New Roman" w:cs="Times New Roman"/>
+              </w:rPr>
+              <w:t>MyceliumGrowthEvaluator</w:t>
+            </w:r>
+            <w:proofErr w:type="spellEnd"/>
+            <w:r>
+              <w:rPr>
+                <w:rFonts w:ascii="Times New Roman" w:hAnsi="Times New Roman" w:cs="Times New Roman"/>
+              </w:rPr>
+              <w:t xml:space="preserve"> konstruktorát.</w:t>
             </w:r>
           </w:p>
           <w:p>
@@ -4143,7 +3775,6 @@
               <w:rPr>
                 <w:rFonts w:ascii="Times New Roman" w:hAnsi="Times New Roman" w:cs="Times New Roman"/>
               </w:rPr>
-              <w:lastRenderedPageBreak/>
               <w:t xml:space="preserve">M </w:t>
             </w:r>
             <w:r>
@@ -4169,14 +3800,68 @@
               <w:rPr>
                 <w:rFonts w:ascii="Times New Roman" w:hAnsi="Times New Roman" w:cs="Times New Roman"/>
               </w:rPr>
-              <w:t>MyceliumGrowthEvaluator</w:t>
-            </w:r>
-            <w:proofErr w:type="spellEnd"/>
-            <w:r>
-              <w:rPr>
-                <w:rFonts w:ascii="Times New Roman" w:hAnsi="Times New Roman" w:cs="Times New Roman"/>
-              </w:rPr>
-              <w:t xml:space="preserve"> konstruktorát.</w:t>
+              <w:t>Mycelium</w:t>
+            </w:r>
+            <w:r>
+              <w:rPr>
+                <w:rFonts w:ascii="Times New Roman" w:hAnsi="Times New Roman" w:cs="Times New Roman"/>
+              </w:rPr>
+              <w:t>GrowthEvaluator</w:t>
+            </w:r>
+            <w:proofErr w:type="spellEnd"/>
+            <w:r>
+              <w:rPr>
+                <w:rFonts w:ascii="Times New Roman" w:hAnsi="Times New Roman" w:cs="Times New Roman"/>
+              </w:rPr>
+              <w:t xml:space="preserve"> </w:t>
+            </w:r>
+            <w:proofErr w:type="spellStart"/>
+            <w:proofErr w:type="gramStart"/>
+            <w:r>
+              <w:rPr>
+                <w:rFonts w:ascii="Times New Roman" w:hAnsi="Times New Roman" w:cs="Times New Roman"/>
+              </w:rPr>
+              <w:t>visit</w:t>
+            </w:r>
+            <w:proofErr w:type="spellEnd"/>
+            <w:r>
+              <w:rPr>
+                <w:rFonts w:ascii="Times New Roman" w:hAnsi="Times New Roman" w:cs="Times New Roman"/>
+              </w:rPr>
+              <w:t>(</w:t>
+            </w:r>
+            <w:proofErr w:type="gramEnd"/>
+            <w:r>
+              <w:rPr>
+                <w:rFonts w:ascii="Times New Roman" w:hAnsi="Times New Roman" w:cs="Times New Roman"/>
+              </w:rPr>
+              <w:t xml:space="preserve">b: </w:t>
+            </w:r>
+            <w:r>
+              <w:rPr>
+                <w:rFonts w:ascii="Times New Roman" w:hAnsi="Times New Roman" w:cs="Times New Roman"/>
+              </w:rPr>
+              <w:t>Semi</w:t>
+            </w:r>
+            <w:r>
+              <w:rPr>
+                <w:rFonts w:ascii="Times New Roman" w:hAnsi="Times New Roman" w:cs="Times New Roman"/>
+              </w:rPr>
+              <w:t xml:space="preserve">FertileTecton, m: </w:t>
+            </w:r>
+            <w:proofErr w:type="spellStart"/>
+            <w:r>
+              <w:rPr>
+                <w:rFonts w:ascii="Times New Roman" w:hAnsi="Times New Roman" w:cs="Times New Roman"/>
+              </w:rPr>
+              <w:t>Mushroom</w:t>
+            </w:r>
+            <w:proofErr w:type="spellEnd"/>
+            <w:r>
+              <w:rPr>
+                <w:rFonts w:ascii="Times New Roman" w:hAnsi="Times New Roman" w:cs="Times New Roman"/>
+              </w:rPr>
+              <w:t xml:space="preserve">) metódusát. </w:t>
             </w:r>
           </w:p>
           <w:p>
@@ -4196,25 +3881,7 @@
               <w:rPr>
                 <w:rFonts w:ascii="Times New Roman" w:hAnsi="Times New Roman" w:cs="Times New Roman"/>
               </w:rPr>
-              <w:t xml:space="preserve">M </w:t>
-            </w:r>
-            <w:r>
-              <w:rPr>
-                <w:rFonts w:ascii="Times New Roman" w:hAnsi="Times New Roman" w:cs="Times New Roman"/>
-              </w:rPr>
-              <w:t xml:space="preserve">gombafonál </w:t>
-            </w:r>
-            <w:r>
-              <w:rPr>
-                <w:rFonts w:ascii="Times New Roman" w:hAnsi="Times New Roman" w:cs="Times New Roman"/>
-              </w:rPr>
-              <w:t>meghívja MGE</w:t>
-            </w:r>
-            <w:r>
-              <w:rPr>
-                <w:rFonts w:ascii="Times New Roman" w:hAnsi="Times New Roman" w:cs="Times New Roman"/>
-              </w:rPr>
-              <w:t xml:space="preserve"> </w:t>
+              <w:t xml:space="preserve">MGE </w:t>
             </w:r>
             <w:proofErr w:type="spellStart"/>
             <w:r>
@@ -4228,7 +3895,21 @@
               <w:rPr>
                 <w:rFonts w:ascii="Times New Roman" w:hAnsi="Times New Roman" w:cs="Times New Roman"/>
               </w:rPr>
-              <w:t xml:space="preserve"> </w:t>
+              <w:t xml:space="preserve"> meghívja B </w:t>
+            </w:r>
+            <w:proofErr w:type="spellStart"/>
+            <w:r>
+              <w:rPr>
+                <w:rFonts w:ascii="Times New Roman" w:hAnsi="Times New Roman" w:cs="Times New Roman"/>
+              </w:rPr>
+              <w:t>SemiFertileTectonon</w:t>
+            </w:r>
+            <w:proofErr w:type="spellEnd"/>
+            <w:r>
+              <w:rPr>
+                <w:rFonts w:ascii="Times New Roman" w:hAnsi="Times New Roman" w:cs="Times New Roman"/>
+              </w:rPr>
+              <w:t xml:space="preserve"> az </w:t>
             </w:r>
             <w:proofErr w:type="spellStart"/>
             <w:proofErr w:type="gramStart"/>
@@ -4236,7 +3917,7 @@
               <w:rPr>
                 <w:rFonts w:ascii="Times New Roman" w:hAnsi="Times New Roman" w:cs="Times New Roman"/>
               </w:rPr>
-              <w:t>visit</w:t>
+              <w:t>accept</w:t>
             </w:r>
             <w:proofErr w:type="spellEnd"/>
             <w:r>
@@ -4245,58 +3926,20 @@
               </w:rPr>
               <w:t>(</w:t>
             </w:r>
+            <w:proofErr w:type="spellStart"/>
             <w:proofErr w:type="gramEnd"/>
             <w:r>
               <w:rPr>
                 <w:rFonts w:ascii="Times New Roman" w:hAnsi="Times New Roman" w:cs="Times New Roman"/>
               </w:rPr>
-              <w:t>b</w:t>
-            </w:r>
-            <w:r>
-              <w:rPr>
-                <w:rFonts w:ascii="Times New Roman" w:hAnsi="Times New Roman" w:cs="Times New Roman"/>
-              </w:rPr>
-              <w:t xml:space="preserve">: </w:t>
-            </w:r>
-            <w:r>
-              <w:rPr>
-                <w:rFonts w:ascii="Times New Roman" w:hAnsi="Times New Roman" w:cs="Times New Roman"/>
-              </w:rPr>
-              <w:t>Semi</w:t>
-            </w:r>
-            <w:r>
-              <w:rPr>
-                <w:rFonts w:ascii="Times New Roman" w:hAnsi="Times New Roman" w:cs="Times New Roman"/>
-              </w:rPr>
-              <w:t xml:space="preserve">FertileTecton, </w:t>
-            </w:r>
-            <w:r>
-              <w:rPr>
-                <w:rFonts w:ascii="Times New Roman" w:hAnsi="Times New Roman" w:cs="Times New Roman"/>
-                <w:highlight w:val="yellow"/>
-              </w:rPr>
-              <w:t xml:space="preserve">m: </w:t>
-            </w:r>
-            <w:proofErr w:type="spellStart"/>
-            <w:r>
-              <w:rPr>
-                <w:rFonts w:ascii="Times New Roman" w:hAnsi="Times New Roman" w:cs="Times New Roman"/>
-                <w:highlight w:val="yellow"/>
-              </w:rPr>
-              <w:t>Mushroom</w:t>
-            </w:r>
-            <w:proofErr w:type="spellEnd"/>
-            <w:r>
-              <w:rPr>
-                <w:rFonts w:ascii="Times New Roman" w:hAnsi="Times New Roman" w:cs="Times New Roman"/>
-              </w:rPr>
-              <w:t>)</w:t>
-            </w:r>
-            <w:r>
-              <w:rPr>
-                <w:rFonts w:ascii="Times New Roman" w:hAnsi="Times New Roman" w:cs="Times New Roman"/>
-              </w:rPr>
-              <w:t xml:space="preserve"> metódusát. </w:t>
+              <w:t>mge</w:t>
+            </w:r>
+            <w:proofErr w:type="spellEnd"/>
+            <w:r>
+              <w:rPr>
+                <w:rFonts w:ascii="Times New Roman" w:hAnsi="Times New Roman" w:cs="Times New Roman"/>
+              </w:rPr>
+              <w:t>, m) metódust.</w:t>
             </w:r>
           </w:p>
           <w:p>
@@ -4316,89 +3959,27 @@
               <w:rPr>
                 <w:rFonts w:ascii="Times New Roman" w:hAnsi="Times New Roman" w:cs="Times New Roman"/>
               </w:rPr>
-              <w:t>MGE</w:t>
-            </w:r>
-            <w:r>
-              <w:rPr>
-                <w:rFonts w:ascii="Times New Roman" w:hAnsi="Times New Roman" w:cs="Times New Roman"/>
-              </w:rPr>
-              <w:t xml:space="preserve"> </w:t>
-            </w:r>
-            <w:proofErr w:type="spellStart"/>
-            <w:r>
-              <w:rPr>
-                <w:rFonts w:ascii="Times New Roman" w:hAnsi="Times New Roman" w:cs="Times New Roman"/>
-              </w:rPr>
-              <w:t>MyceliumGrowthEvaluator</w:t>
-            </w:r>
-            <w:proofErr w:type="spellEnd"/>
-            <w:r>
-              <w:rPr>
-                <w:rFonts w:ascii="Times New Roman" w:hAnsi="Times New Roman" w:cs="Times New Roman"/>
-              </w:rPr>
-              <w:t xml:space="preserve"> meghívja B </w:t>
-            </w:r>
-            <w:proofErr w:type="spellStart"/>
-            <w:r>
-              <w:rPr>
-                <w:rFonts w:ascii="Times New Roman" w:hAnsi="Times New Roman" w:cs="Times New Roman"/>
-              </w:rPr>
-              <w:t>Semi</w:t>
-            </w:r>
-            <w:r>
-              <w:rPr>
-                <w:rFonts w:ascii="Times New Roman" w:hAnsi="Times New Roman" w:cs="Times New Roman"/>
-              </w:rPr>
-              <w:t>FertileTectonon</w:t>
-            </w:r>
-            <w:proofErr w:type="spellEnd"/>
-            <w:r>
-              <w:rPr>
-                <w:rFonts w:ascii="Times New Roman" w:hAnsi="Times New Roman" w:cs="Times New Roman"/>
-              </w:rPr>
-              <w:t xml:space="preserve"> az</w:t>
-            </w:r>
-            <w:r>
-              <w:rPr>
-                <w:rFonts w:ascii="Times New Roman" w:hAnsi="Times New Roman" w:cs="Times New Roman"/>
-              </w:rPr>
-              <w:t> </w:t>
-            </w:r>
-            <w:proofErr w:type="spellStart"/>
-            <w:proofErr w:type="gramStart"/>
-            <w:r>
-              <w:rPr>
-                <w:rFonts w:ascii="Times New Roman" w:hAnsi="Times New Roman" w:cs="Times New Roman"/>
-              </w:rPr>
-              <w:t>accept</w:t>
-            </w:r>
-            <w:proofErr w:type="spellEnd"/>
-            <w:r>
-              <w:rPr>
-                <w:rFonts w:ascii="Times New Roman" w:hAnsi="Times New Roman" w:cs="Times New Roman"/>
-              </w:rPr>
-              <w:t>(</w:t>
-            </w:r>
-            <w:proofErr w:type="spellStart"/>
-            <w:proofErr w:type="gramEnd"/>
-            <w:r>
-              <w:rPr>
-                <w:rFonts w:ascii="Times New Roman" w:hAnsi="Times New Roman" w:cs="Times New Roman"/>
-              </w:rPr>
-              <w:t>mge</w:t>
-            </w:r>
-            <w:proofErr w:type="spellEnd"/>
-            <w:r>
-              <w:rPr>
-                <w:rFonts w:ascii="Times New Roman" w:hAnsi="Times New Roman" w:cs="Times New Roman"/>
-              </w:rPr>
-              <w:t>, m)</w:t>
-            </w:r>
-            <w:r>
-              <w:rPr>
-                <w:rFonts w:ascii="Times New Roman" w:hAnsi="Times New Roman" w:cs="Times New Roman"/>
-              </w:rPr>
-              <w:t xml:space="preserve"> metódust.</w:t>
+              <w:t>B SemiFertileTecton megvizsgálja, hogy hány gombafonál lehet rajta (</w:t>
+            </w:r>
+            <w:proofErr w:type="spellStart"/>
+            <w:r>
+              <w:rPr>
+                <w:rFonts w:ascii="Times New Roman" w:hAnsi="Times New Roman" w:cs="Times New Roman"/>
+              </w:rPr>
+              <w:t>myceliaCapacity</w:t>
+            </w:r>
+            <w:proofErr w:type="spellEnd"/>
+            <w:r>
+              <w:rPr>
+                <w:rFonts w:ascii="Times New Roman" w:hAnsi="Times New Roman" w:cs="Times New Roman"/>
+              </w:rPr>
+              <w:t>: int)</w:t>
+            </w:r>
+            <w:r>
+              <w:rPr>
+                <w:rFonts w:ascii="Times New Roman" w:hAnsi="Times New Roman" w:cs="Times New Roman"/>
+              </w:rPr>
+              <w:t>, és azt az eredményt kapja, hogy 1.</w:t>
             </w:r>
           </w:p>
           <w:p>
@@ -4436,33 +4017,7 @@
               <w:rPr>
                 <w:rFonts w:ascii="Times New Roman" w:hAnsi="Times New Roman" w:cs="Times New Roman"/>
               </w:rPr>
-              <w:t xml:space="preserve">FertileTecton megvizsgálja, hogy hány gombafonál </w:t>
-            </w:r>
-            <w:r>
-              <w:rPr>
-                <w:rFonts w:ascii="Times New Roman" w:hAnsi="Times New Roman" w:cs="Times New Roman"/>
-              </w:rPr>
-              <w:t>lehet</w:t>
-            </w:r>
-            <w:r>
-              <w:rPr>
-                <w:rFonts w:ascii="Times New Roman" w:hAnsi="Times New Roman" w:cs="Times New Roman"/>
-              </w:rPr>
-              <w:t xml:space="preserve"> rajta (</w:t>
-            </w:r>
-            <w:proofErr w:type="spellStart"/>
-            <w:r>
-              <w:rPr>
-                <w:rFonts w:ascii="Times New Roman" w:hAnsi="Times New Roman" w:cs="Times New Roman"/>
-              </w:rPr>
-              <w:t>myceliaCapacity</w:t>
-            </w:r>
-            <w:proofErr w:type="spellEnd"/>
-            <w:r>
-              <w:rPr>
-                <w:rFonts w:ascii="Times New Roman" w:hAnsi="Times New Roman" w:cs="Times New Roman"/>
-              </w:rPr>
-              <w:t>: int)</w:t>
+              <w:t>FertileTecton megvizsgálja, hogy hány gombafonál van rajta</w:t>
             </w:r>
             <w:r>
               <w:rPr>
@@ -4488,13 +4043,8 @@
               <w:rPr>
                 <w:rFonts w:ascii="Times New Roman" w:hAnsi="Times New Roman" w:cs="Times New Roman"/>
               </w:rPr>
-              <w:t>B</w:t>
-            </w:r>
-            <w:r>
-              <w:rPr>
-                <w:rFonts w:ascii="Times New Roman" w:hAnsi="Times New Roman" w:cs="Times New Roman"/>
-              </w:rPr>
-              <w:t xml:space="preserve"> </w:t>
+              <w:lastRenderedPageBreak/>
+              <w:t xml:space="preserve">B </w:t>
             </w:r>
             <w:r>
               <w:rPr>
@@ -4506,13 +4056,21 @@
               <w:rPr>
                 <w:rFonts w:ascii="Times New Roman" w:hAnsi="Times New Roman" w:cs="Times New Roman"/>
               </w:rPr>
-              <w:t>FertileTecton megvizsgálja, hogy hány gombafonál van rajta</w:t>
-            </w:r>
-            <w:r>
-              <w:rPr>
-                <w:rFonts w:ascii="Times New Roman" w:hAnsi="Times New Roman" w:cs="Times New Roman"/>
-              </w:rPr>
-              <w:t>, és azt az eredményt kapja, hogy 1.</w:t>
+              <w:t xml:space="preserve">FertileTecton meghívja M Mycelium </w:t>
+            </w:r>
+            <w:proofErr w:type="spellStart"/>
+            <w:r>
+              <w:rPr>
+                <w:rFonts w:ascii="Times New Roman" w:hAnsi="Times New Roman" w:cs="Times New Roman"/>
+              </w:rPr>
+              <w:t>destruktorát</w:t>
+            </w:r>
+            <w:proofErr w:type="spellEnd"/>
+            <w:r>
+              <w:rPr>
+                <w:rFonts w:ascii="Times New Roman" w:hAnsi="Times New Roman" w:cs="Times New Roman"/>
+              </w:rPr>
+              <w:t>.</w:t>
             </w:r>
           </w:p>
           <w:p>
@@ -4528,30 +4086,26 @@
                 <w:rFonts w:ascii="Times New Roman" w:hAnsi="Times New Roman" w:cs="Times New Roman"/>
               </w:rPr>
             </w:pPr>
-            <w:r>
-              <w:rPr>
-                <w:rFonts w:ascii="Times New Roman" w:hAnsi="Times New Roman" w:cs="Times New Roman"/>
-              </w:rPr>
-              <w:t xml:space="preserve">B </w:t>
-            </w:r>
-            <w:r>
-              <w:rPr>
-                <w:rFonts w:ascii="Times New Roman" w:hAnsi="Times New Roman" w:cs="Times New Roman"/>
-              </w:rPr>
-              <w:t>Semi</w:t>
-            </w:r>
-            <w:r>
-              <w:rPr>
-                <w:rFonts w:ascii="Times New Roman" w:hAnsi="Times New Roman" w:cs="Times New Roman"/>
-              </w:rPr>
-              <w:t xml:space="preserve">FertileTecton meghívja M Mycelium </w:t>
-            </w:r>
-            <w:proofErr w:type="spellStart"/>
-            <w:r>
-              <w:rPr>
-                <w:rFonts w:ascii="Times New Roman" w:hAnsi="Times New Roman" w:cs="Times New Roman"/>
-              </w:rPr>
-              <w:t>destruktorát</w:t>
+            <w:proofErr w:type="spellStart"/>
+            <w:r>
+              <w:rPr>
+                <w:rFonts w:ascii="Times New Roman" w:hAnsi="Times New Roman" w:cs="Times New Roman"/>
+              </w:rPr>
+              <w:t>Meghívódik</w:t>
+            </w:r>
+            <w:proofErr w:type="spellEnd"/>
+            <w:r>
+              <w:rPr>
+                <w:rFonts w:ascii="Times New Roman" w:hAnsi="Times New Roman" w:cs="Times New Roman"/>
+              </w:rPr>
+              <w:t xml:space="preserve"> MGE </w:t>
+            </w:r>
+            <w:proofErr w:type="spellStart"/>
+            <w:r>
+              <w:rPr>
+                <w:rFonts w:ascii="Times New Roman" w:hAnsi="Times New Roman" w:cs="Times New Roman"/>
+              </w:rPr>
+              <w:t>destruktora</w:t>
             </w:r>
             <w:proofErr w:type="spellEnd"/>
             <w:r>
@@ -4559,30 +4113,6 @@
                 <w:rFonts w:ascii="Times New Roman" w:hAnsi="Times New Roman" w:cs="Times New Roman"/>
               </w:rPr>
               <w:t>.</w:t>
-            </w:r>
-          </w:p>
-          <w:p>
-            <w:pPr>
-              <w:jc w:val="both"/>
-            </w:pPr>
-          </w:p>
-          <w:p>
-            <w:pPr>
-              <w:jc w:val="both"/>
-            </w:pPr>
-            <w:proofErr w:type="spellStart"/>
-            <w:r>
-              <w:rPr>
-                <w:highlight w:val="yellow"/>
-              </w:rPr>
-              <w:t>mge</w:t>
-            </w:r>
-            <w:proofErr w:type="spellEnd"/>
-            <w:r>
-              <w:rPr>
-                <w:highlight w:val="yellow"/>
-              </w:rPr>
-              <w:t xml:space="preserve"> is törlődik, nem jelöljük ezt?</w:t>
             </w:r>
           </w:p>
         </w:tc>
@@ -4687,6 +4217,9 @@
             <w:r>
               <w:t xml:space="preserve">ése </w:t>
             </w:r>
+            <w:r>
+              <w:t xml:space="preserve">szomszédos </w:t>
+            </w:r>
             <w:proofErr w:type="spellStart"/>
             <w:r>
               <w:t>Arid</w:t>
@@ -4755,6 +4288,9 @@
               <w:t xml:space="preserve"> </w:t>
             </w:r>
             <w:r>
+              <w:t xml:space="preserve">a szomszédos </w:t>
+            </w:r>
+            <w:r>
               <w:t xml:space="preserve">B </w:t>
             </w:r>
             <w:proofErr w:type="spellStart"/>
@@ -4880,7 +4416,16 @@
             </w:r>
             <w:proofErr w:type="spellEnd"/>
             <w:r>
-              <w:t xml:space="preserve"> található. B</w:t>
+              <w:t xml:space="preserve"> található. </w:t>
+            </w:r>
+            <w:r>
+              <w:t>A</w:t>
+            </w:r>
+            <w:r>
+              <w:t xml:space="preserve"> szomszédos </w:t>
+            </w:r>
+            <w:r>
+              <w:t>B</w:t>
             </w:r>
             <w:r>
               <w:t xml:space="preserve"> </w:t>
@@ -4892,32 +4437,6 @@
             <w:proofErr w:type="spellEnd"/>
             <w:r>
               <w:t xml:space="preserve"> nincs gombafonál. </w:t>
-            </w:r>
-            <w:r>
-              <w:rPr>
-                <w:highlight w:val="yellow"/>
-              </w:rPr>
-              <w:t>NEM KÉNE ELŐTTE KIVÁLASZTANI M</w:t>
-            </w:r>
-            <w:r>
-              <w:rPr>
-                <w:highlight w:val="yellow"/>
-              </w:rPr>
-              <w:t>-</w:t>
-            </w:r>
-            <w:proofErr w:type="spellStart"/>
-            <w:r>
-              <w:rPr>
-                <w:highlight w:val="yellow"/>
-              </w:rPr>
-              <w:t>et</w:t>
-            </w:r>
-            <w:proofErr w:type="spellEnd"/>
-            <w:r>
-              <w:rPr>
-                <w:highlight w:val="yellow"/>
-              </w:rPr>
-              <w:t>?</w:t>
             </w:r>
           </w:p>
         </w:tc>
@@ -5102,15 +4621,47 @@
               <w:jc w:val="both"/>
               <w:rPr>
                 <w:rFonts w:ascii="Times New Roman" w:hAnsi="Times New Roman" w:cs="Times New Roman"/>
-                <w:highlight w:val="yellow"/>
-              </w:rPr>
-            </w:pPr>
-            <w:r>
-              <w:rPr>
-                <w:rFonts w:ascii="Times New Roman" w:hAnsi="Times New Roman" w:cs="Times New Roman"/>
-                <w:highlight w:val="yellow"/>
-              </w:rPr>
-              <w:t>A tesztelő kiválasztja M gombafonalat.</w:t>
+              </w:rPr>
+            </w:pPr>
+            <w:r>
+              <w:rPr>
+                <w:rFonts w:ascii="Times New Roman" w:hAnsi="Times New Roman" w:cs="Times New Roman"/>
+              </w:rPr>
+              <w:t xml:space="preserve">A tesztelő meghívja </w:t>
+            </w:r>
+            <w:r>
+              <w:rPr>
+                <w:rFonts w:ascii="Times New Roman" w:hAnsi="Times New Roman" w:cs="Times New Roman"/>
+              </w:rPr>
+              <w:t xml:space="preserve">M gombafonál konstruktorát, amelyben paraméterként átadja B </w:t>
+            </w:r>
+            <w:proofErr w:type="spellStart"/>
+            <w:r>
+              <w:rPr>
+                <w:rFonts w:ascii="Times New Roman" w:hAnsi="Times New Roman" w:cs="Times New Roman"/>
+              </w:rPr>
+              <w:t>AridTectont</w:t>
+            </w:r>
+            <w:proofErr w:type="spellEnd"/>
+            <w:r>
+              <w:rPr>
+                <w:rFonts w:ascii="Times New Roman" w:hAnsi="Times New Roman" w:cs="Times New Roman"/>
+              </w:rPr>
+              <w:t xml:space="preserve"> mint </w:t>
+            </w:r>
+            <w:proofErr w:type="spellStart"/>
+            <w:r>
+              <w:rPr>
+                <w:rFonts w:ascii="Times New Roman" w:hAnsi="Times New Roman" w:cs="Times New Roman"/>
+              </w:rPr>
+              <w:t>céltektont</w:t>
+            </w:r>
+            <w:proofErr w:type="spellEnd"/>
+            <w:r>
+              <w:rPr>
+                <w:rFonts w:ascii="Times New Roman" w:hAnsi="Times New Roman" w:cs="Times New Roman"/>
+              </w:rPr>
+              <w:t xml:space="preserve">. </w:t>
             </w:r>
           </w:p>
           <w:p>
@@ -5130,62 +4681,45 @@
               <w:rPr>
                 <w:rFonts w:ascii="Times New Roman" w:hAnsi="Times New Roman" w:cs="Times New Roman"/>
               </w:rPr>
-              <w:t xml:space="preserve">A tesztelő meghívja </w:t>
-            </w:r>
-            <w:r>
-              <w:rPr>
-                <w:rFonts w:ascii="Times New Roman" w:hAnsi="Times New Roman" w:cs="Times New Roman"/>
-              </w:rPr>
-              <w:t xml:space="preserve">M gombafonál konstruktorát, amelyben paraméterként átadja B </w:t>
-            </w:r>
-            <w:proofErr w:type="spellStart"/>
-            <w:r>
-              <w:rPr>
-                <w:rFonts w:ascii="Times New Roman" w:hAnsi="Times New Roman" w:cs="Times New Roman"/>
-              </w:rPr>
-              <w:t>AridTectont</w:t>
-            </w:r>
-            <w:proofErr w:type="spellEnd"/>
-            <w:r>
-              <w:rPr>
-                <w:rFonts w:ascii="Times New Roman" w:hAnsi="Times New Roman" w:cs="Times New Roman"/>
-              </w:rPr>
-              <w:t xml:space="preserve"> mint </w:t>
-            </w:r>
-            <w:proofErr w:type="spellStart"/>
-            <w:r>
-              <w:rPr>
-                <w:rFonts w:ascii="Times New Roman" w:hAnsi="Times New Roman" w:cs="Times New Roman"/>
-              </w:rPr>
-              <w:t>céltektont</w:t>
-            </w:r>
-            <w:proofErr w:type="spellEnd"/>
-            <w:r>
-              <w:rPr>
-                <w:rFonts w:ascii="Times New Roman" w:hAnsi="Times New Roman" w:cs="Times New Roman"/>
-              </w:rPr>
-              <w:t xml:space="preserve">. </w:t>
-            </w:r>
-            <w:r>
-              <w:rPr>
-                <w:rFonts w:ascii="Times New Roman" w:hAnsi="Times New Roman" w:cs="Times New Roman"/>
-                <w:highlight w:val="yellow"/>
-              </w:rPr>
-              <w:t>NEM KÉNE ELŐTTE KIVÁLASZTANI M</w:t>
-            </w:r>
-            <w:r>
-              <w:rPr>
-                <w:rFonts w:ascii="Times New Roman" w:hAnsi="Times New Roman" w:cs="Times New Roman"/>
-                <w:highlight w:val="yellow"/>
-              </w:rPr>
-              <w:t>-E</w:t>
-            </w:r>
-            <w:r>
-              <w:rPr>
-                <w:rFonts w:ascii="Times New Roman" w:hAnsi="Times New Roman" w:cs="Times New Roman"/>
-                <w:highlight w:val="yellow"/>
-              </w:rPr>
-              <w:t>T?</w:t>
+              <w:t xml:space="preserve">M </w:t>
+            </w:r>
+            <w:r>
+              <w:rPr>
+                <w:rFonts w:ascii="Times New Roman" w:hAnsi="Times New Roman" w:cs="Times New Roman"/>
+              </w:rPr>
+              <w:t xml:space="preserve">gombafonál </w:t>
+            </w:r>
+            <w:r>
+              <w:rPr>
+                <w:rFonts w:ascii="Times New Roman" w:hAnsi="Times New Roman" w:cs="Times New Roman"/>
+              </w:rPr>
+              <w:t>meghívja MGE</w:t>
+            </w:r>
+            <w:r>
+              <w:rPr>
+                <w:rFonts w:ascii="Times New Roman" w:hAnsi="Times New Roman" w:cs="Times New Roman"/>
+              </w:rPr>
+              <w:t xml:space="preserve"> </w:t>
+            </w:r>
+            <w:proofErr w:type="spellStart"/>
+            <w:r>
+              <w:rPr>
+                <w:rFonts w:ascii="Times New Roman" w:hAnsi="Times New Roman" w:cs="Times New Roman"/>
+              </w:rPr>
+              <w:t>Myceliu</w:t>
+            </w:r>
+            <w:r>
+              <w:rPr>
+                <w:rFonts w:ascii="Times New Roman" w:hAnsi="Times New Roman" w:cs="Times New Roman"/>
+              </w:rPr>
+              <w:t>mGrowthEvaluator</w:t>
+            </w:r>
+            <w:proofErr w:type="spellEnd"/>
+            <w:r>
+              <w:rPr>
+                <w:rFonts w:ascii="Times New Roman" w:hAnsi="Times New Roman" w:cs="Times New Roman"/>
+              </w:rPr>
+              <w:t xml:space="preserve"> konstruktorát.</w:t>
             </w:r>
           </w:p>
           <w:p>
@@ -5205,20 +4739,16 @@
               <w:rPr>
                 <w:rFonts w:ascii="Times New Roman" w:hAnsi="Times New Roman" w:cs="Times New Roman"/>
               </w:rPr>
-              <w:t xml:space="preserve">M </w:t>
-            </w:r>
-            <w:r>
-              <w:rPr>
-                <w:rFonts w:ascii="Times New Roman" w:hAnsi="Times New Roman" w:cs="Times New Roman"/>
-              </w:rPr>
-              <w:t xml:space="preserve">gombafonál </w:t>
-            </w:r>
-            <w:r>
-              <w:rPr>
-                <w:rFonts w:ascii="Times New Roman" w:hAnsi="Times New Roman" w:cs="Times New Roman"/>
-              </w:rPr>
-              <w:t>meghívja MGE</w:t>
-            </w:r>
+              <w:t xml:space="preserve">M gombafonál meghívja MGE </w:t>
+            </w:r>
+            <w:proofErr w:type="spellStart"/>
+            <w:r>
+              <w:rPr>
+                <w:rFonts w:ascii="Times New Roman" w:hAnsi="Times New Roman" w:cs="Times New Roman"/>
+              </w:rPr>
+              <w:t>MyceliumGrowthEvaluator</w:t>
+            </w:r>
+            <w:proofErr w:type="spellEnd"/>
             <w:r>
               <w:rPr>
                 <w:rFonts w:ascii="Times New Roman" w:hAnsi="Times New Roman" w:cs="Times New Roman"/>
@@ -5226,18 +4756,58 @@
               <w:t xml:space="preserve"> </w:t>
             </w:r>
             <w:proofErr w:type="spellStart"/>
-            <w:r>
-              <w:rPr>
-                <w:rFonts w:ascii="Times New Roman" w:hAnsi="Times New Roman" w:cs="Times New Roman"/>
-              </w:rPr>
-              <w:t>MyceliumGrowthEvaluator</w:t>
-            </w:r>
-            <w:proofErr w:type="spellEnd"/>
-            <w:r>
-              <w:rPr>
-                <w:rFonts w:ascii="Times New Roman" w:hAnsi="Times New Roman" w:cs="Times New Roman"/>
-              </w:rPr>
-              <w:t xml:space="preserve"> konstruktorát.</w:t>
+            <w:proofErr w:type="gramStart"/>
+            <w:r>
+              <w:rPr>
+                <w:rFonts w:ascii="Times New Roman" w:hAnsi="Times New Roman" w:cs="Times New Roman"/>
+              </w:rPr>
+              <w:t>visit</w:t>
+            </w:r>
+            <w:proofErr w:type="spellEnd"/>
+            <w:r>
+              <w:rPr>
+                <w:rFonts w:ascii="Times New Roman" w:hAnsi="Times New Roman" w:cs="Times New Roman"/>
+              </w:rPr>
+              <w:t>(</w:t>
+            </w:r>
+            <w:proofErr w:type="gramEnd"/>
+            <w:r>
+              <w:rPr>
+                <w:rFonts w:ascii="Times New Roman" w:hAnsi="Times New Roman" w:cs="Times New Roman"/>
+              </w:rPr>
+              <w:t xml:space="preserve">b: </w:t>
+            </w:r>
+            <w:r>
+              <w:rPr>
+                <w:rFonts w:ascii="Times New Roman" w:hAnsi="Times New Roman" w:cs="Times New Roman"/>
+              </w:rPr>
+              <w:t>Arid</w:t>
+            </w:r>
+            <w:r>
+              <w:rPr>
+                <w:rFonts w:ascii="Times New Roman" w:hAnsi="Times New Roman" w:cs="Times New Roman"/>
+              </w:rPr>
+              <w:t xml:space="preserve">Tecton, m: </w:t>
+            </w:r>
+            <w:proofErr w:type="spellStart"/>
+            <w:r>
+              <w:rPr>
+                <w:rFonts w:ascii="Times New Roman" w:hAnsi="Times New Roman" w:cs="Times New Roman"/>
+              </w:rPr>
+              <w:t>Mushroom</w:t>
+            </w:r>
+            <w:proofErr w:type="spellEnd"/>
+            <w:r>
+              <w:rPr>
+                <w:rFonts w:ascii="Times New Roman" w:hAnsi="Times New Roman" w:cs="Times New Roman"/>
+              </w:rPr>
+              <w:t>) metódusát</w:t>
+            </w:r>
+            <w:r>
+              <w:rPr>
+                <w:rFonts w:ascii="Times New Roman" w:hAnsi="Times New Roman" w:cs="Times New Roman"/>
+              </w:rPr>
+              <w:t xml:space="preserve">. </w:t>
             </w:r>
           </w:p>
           <w:p>
@@ -5257,19 +4827,7 @@
               <w:rPr>
                 <w:rFonts w:ascii="Times New Roman" w:hAnsi="Times New Roman" w:cs="Times New Roman"/>
               </w:rPr>
-              <w:t xml:space="preserve">M </w:t>
-            </w:r>
-            <w:r>
-              <w:rPr>
-                <w:rFonts w:ascii="Times New Roman" w:hAnsi="Times New Roman" w:cs="Times New Roman"/>
-              </w:rPr>
-              <w:t xml:space="preserve">gombafonál </w:t>
-            </w:r>
-            <w:r>
-              <w:rPr>
-                <w:rFonts w:ascii="Times New Roman" w:hAnsi="Times New Roman" w:cs="Times New Roman"/>
-              </w:rPr>
-              <w:t>meghívja MGE</w:t>
+              <w:t>MGE</w:t>
             </w:r>
             <w:r>
               <w:rPr>
@@ -5289,7 +4847,33 @@
               <w:rPr>
                 <w:rFonts w:ascii="Times New Roman" w:hAnsi="Times New Roman" w:cs="Times New Roman"/>
               </w:rPr>
-              <w:t xml:space="preserve"> </w:t>
+              <w:t xml:space="preserve"> meghívja B </w:t>
+            </w:r>
+            <w:proofErr w:type="spellStart"/>
+            <w:r>
+              <w:rPr>
+                <w:rFonts w:ascii="Times New Roman" w:hAnsi="Times New Roman" w:cs="Times New Roman"/>
+              </w:rPr>
+              <w:t>Arid</w:t>
+            </w:r>
+            <w:r>
+              <w:rPr>
+                <w:rFonts w:ascii="Times New Roman" w:hAnsi="Times New Roman" w:cs="Times New Roman"/>
+              </w:rPr>
+              <w:t>Tectonon</w:t>
+            </w:r>
+            <w:proofErr w:type="spellEnd"/>
+            <w:r>
+              <w:rPr>
+                <w:rFonts w:ascii="Times New Roman" w:hAnsi="Times New Roman" w:cs="Times New Roman"/>
+              </w:rPr>
+              <w:t xml:space="preserve"> az</w:t>
+            </w:r>
+            <w:r>
+              <w:rPr>
+                <w:rFonts w:ascii="Times New Roman" w:hAnsi="Times New Roman" w:cs="Times New Roman"/>
+              </w:rPr>
+              <w:t> </w:t>
             </w:r>
             <w:proofErr w:type="spellStart"/>
             <w:proofErr w:type="gramStart"/>
@@ -5297,7 +4881,7 @@
               <w:rPr>
                 <w:rFonts w:ascii="Times New Roman" w:hAnsi="Times New Roman" w:cs="Times New Roman"/>
               </w:rPr>
-              <w:t>visit</w:t>
+              <w:t>accept</w:t>
             </w:r>
             <w:proofErr w:type="spellEnd"/>
             <w:r>
@@ -5306,58 +4890,26 @@
               </w:rPr>
               <w:t>(</w:t>
             </w:r>
+            <w:proofErr w:type="spellStart"/>
             <w:proofErr w:type="gramEnd"/>
             <w:r>
               <w:rPr>
                 <w:rFonts w:ascii="Times New Roman" w:hAnsi="Times New Roman" w:cs="Times New Roman"/>
               </w:rPr>
-              <w:t>b</w:t>
-            </w:r>
-            <w:r>
-              <w:rPr>
-                <w:rFonts w:ascii="Times New Roman" w:hAnsi="Times New Roman" w:cs="Times New Roman"/>
-              </w:rPr>
-              <w:t xml:space="preserve">: </w:t>
-            </w:r>
-            <w:r>
-              <w:rPr>
-                <w:rFonts w:ascii="Times New Roman" w:hAnsi="Times New Roman" w:cs="Times New Roman"/>
-              </w:rPr>
-              <w:t>Arid</w:t>
-            </w:r>
-            <w:r>
-              <w:rPr>
-                <w:rFonts w:ascii="Times New Roman" w:hAnsi="Times New Roman" w:cs="Times New Roman"/>
-              </w:rPr>
-              <w:t xml:space="preserve">Tecton, </w:t>
-            </w:r>
-            <w:r>
-              <w:rPr>
-                <w:rFonts w:ascii="Times New Roman" w:hAnsi="Times New Roman" w:cs="Times New Roman"/>
-                <w:highlight w:val="yellow"/>
-              </w:rPr>
-              <w:t xml:space="preserve">m: </w:t>
-            </w:r>
-            <w:proofErr w:type="spellStart"/>
-            <w:r>
-              <w:rPr>
-                <w:rFonts w:ascii="Times New Roman" w:hAnsi="Times New Roman" w:cs="Times New Roman"/>
-                <w:highlight w:val="yellow"/>
-              </w:rPr>
-              <w:t>Mushroom</w:t>
-            </w:r>
-            <w:proofErr w:type="spellEnd"/>
-            <w:r>
-              <w:rPr>
-                <w:rFonts w:ascii="Times New Roman" w:hAnsi="Times New Roman" w:cs="Times New Roman"/>
-              </w:rPr>
-              <w:t>)</w:t>
-            </w:r>
-            <w:r>
-              <w:rPr>
-                <w:rFonts w:ascii="Times New Roman" w:hAnsi="Times New Roman" w:cs="Times New Roman"/>
-              </w:rPr>
-              <w:t xml:space="preserve"> metódusát. </w:t>
+              <w:t>mge</w:t>
+            </w:r>
+            <w:proofErr w:type="spellEnd"/>
+            <w:r>
+              <w:rPr>
+                <w:rFonts w:ascii="Times New Roman" w:hAnsi="Times New Roman" w:cs="Times New Roman"/>
+              </w:rPr>
+              <w:t>, m)</w:t>
+            </w:r>
+            <w:r>
+              <w:rPr>
+                <w:rFonts w:ascii="Times New Roman" w:hAnsi="Times New Roman" w:cs="Times New Roman"/>
+              </w:rPr>
+              <w:t xml:space="preserve"> metódust.</w:t>
             </w:r>
           </w:p>
           <w:p>
@@ -5377,7 +4929,7 @@
               <w:rPr>
                 <w:rFonts w:ascii="Times New Roman" w:hAnsi="Times New Roman" w:cs="Times New Roman"/>
               </w:rPr>
-              <w:t>MGE</w:t>
+              <w:t>B</w:t>
             </w:r>
             <w:r>
               <w:rPr>
@@ -5385,21 +4937,6 @@
               </w:rPr>
               <w:t xml:space="preserve"> </w:t>
             </w:r>
-            <w:proofErr w:type="spellStart"/>
-            <w:r>
-              <w:rPr>
-                <w:rFonts w:ascii="Times New Roman" w:hAnsi="Times New Roman" w:cs="Times New Roman"/>
-              </w:rPr>
-              <w:t>MyceliumGrowthEvaluator</w:t>
-            </w:r>
-            <w:proofErr w:type="spellEnd"/>
-            <w:r>
-              <w:rPr>
-                <w:rFonts w:ascii="Times New Roman" w:hAnsi="Times New Roman" w:cs="Times New Roman"/>
-              </w:rPr>
-              <w:t xml:space="preserve"> meghívja B </w:t>
-            </w:r>
-            <w:proofErr w:type="spellStart"/>
             <w:r>
               <w:rPr>
                 <w:rFonts w:ascii="Times New Roman" w:hAnsi="Times New Roman" w:cs="Times New Roman"/>
@@ -5410,56 +4947,39 @@
               <w:rPr>
                 <w:rFonts w:ascii="Times New Roman" w:hAnsi="Times New Roman" w:cs="Times New Roman"/>
               </w:rPr>
-              <w:t>Tectonon</w:t>
-            </w:r>
-            <w:proofErr w:type="spellEnd"/>
-            <w:r>
-              <w:rPr>
-                <w:rFonts w:ascii="Times New Roman" w:hAnsi="Times New Roman" w:cs="Times New Roman"/>
-              </w:rPr>
-              <w:t xml:space="preserve"> az</w:t>
-            </w:r>
-            <w:r>
-              <w:rPr>
-                <w:rFonts w:ascii="Times New Roman" w:hAnsi="Times New Roman" w:cs="Times New Roman"/>
-              </w:rPr>
-              <w:t> </w:t>
-            </w:r>
-            <w:proofErr w:type="spellStart"/>
-            <w:proofErr w:type="gramStart"/>
-            <w:r>
-              <w:rPr>
-                <w:rFonts w:ascii="Times New Roman" w:hAnsi="Times New Roman" w:cs="Times New Roman"/>
-              </w:rPr>
-              <w:t>accept</w:t>
-            </w:r>
-            <w:proofErr w:type="spellEnd"/>
-            <w:r>
-              <w:rPr>
-                <w:rFonts w:ascii="Times New Roman" w:hAnsi="Times New Roman" w:cs="Times New Roman"/>
-              </w:rPr>
-              <w:t>(</w:t>
-            </w:r>
-            <w:proofErr w:type="spellStart"/>
-            <w:proofErr w:type="gramEnd"/>
-            <w:r>
-              <w:rPr>
-                <w:rFonts w:ascii="Times New Roman" w:hAnsi="Times New Roman" w:cs="Times New Roman"/>
-              </w:rPr>
-              <w:t>mge</w:t>
-            </w:r>
-            <w:proofErr w:type="spellEnd"/>
-            <w:r>
-              <w:rPr>
-                <w:rFonts w:ascii="Times New Roman" w:hAnsi="Times New Roman" w:cs="Times New Roman"/>
-              </w:rPr>
-              <w:t>, m)</w:t>
-            </w:r>
-            <w:r>
-              <w:rPr>
-                <w:rFonts w:ascii="Times New Roman" w:hAnsi="Times New Roman" w:cs="Times New Roman"/>
-              </w:rPr>
-              <w:t xml:space="preserve"> metódust.</w:t>
+              <w:t xml:space="preserve">Tecton megvizsgálja, hogy hány gombafonál </w:t>
+            </w:r>
+            <w:r>
+              <w:rPr>
+                <w:rFonts w:ascii="Times New Roman" w:hAnsi="Times New Roman" w:cs="Times New Roman"/>
+              </w:rPr>
+              <w:t>lehet</w:t>
+            </w:r>
+            <w:r>
+              <w:rPr>
+                <w:rFonts w:ascii="Times New Roman" w:hAnsi="Times New Roman" w:cs="Times New Roman"/>
+              </w:rPr>
+              <w:t xml:space="preserve"> rajta (</w:t>
+            </w:r>
+            <w:proofErr w:type="spellStart"/>
+            <w:r>
+              <w:rPr>
+                <w:rFonts w:ascii="Times New Roman" w:hAnsi="Times New Roman" w:cs="Times New Roman"/>
+              </w:rPr>
+              <w:t>myceliaCapacity</w:t>
+            </w:r>
+            <w:proofErr w:type="spellEnd"/>
+            <w:r>
+              <w:rPr>
+                <w:rFonts w:ascii="Times New Roman" w:hAnsi="Times New Roman" w:cs="Times New Roman"/>
+              </w:rPr>
+              <w:t>: int)</w:t>
+            </w:r>
+            <w:r>
+              <w:rPr>
+                <w:rFonts w:ascii="Times New Roman" w:hAnsi="Times New Roman" w:cs="Times New Roman"/>
+              </w:rPr>
+              <w:t>, és azt az eredményt kapja, hogy 1.</w:t>
             </w:r>
           </w:p>
           <w:p>
@@ -5491,45 +5011,7 @@
               <w:rPr>
                 <w:rFonts w:ascii="Times New Roman" w:hAnsi="Times New Roman" w:cs="Times New Roman"/>
               </w:rPr>
-              <w:t>Arid</w:t>
-            </w:r>
-            <w:r>
-              <w:rPr>
-                <w:rFonts w:ascii="Times New Roman" w:hAnsi="Times New Roman" w:cs="Times New Roman"/>
-              </w:rPr>
-              <w:t xml:space="preserve">Tecton megvizsgálja, hogy hány gombafonál </w:t>
-            </w:r>
-            <w:r>
-              <w:rPr>
-                <w:rFonts w:ascii="Times New Roman" w:hAnsi="Times New Roman" w:cs="Times New Roman"/>
-              </w:rPr>
-              <w:t>lehet</w:t>
-            </w:r>
-            <w:r>
-              <w:rPr>
-                <w:rFonts w:ascii="Times New Roman" w:hAnsi="Times New Roman" w:cs="Times New Roman"/>
-              </w:rPr>
-              <w:t xml:space="preserve"> rajta (</w:t>
-            </w:r>
-            <w:proofErr w:type="spellStart"/>
-            <w:r>
-              <w:rPr>
-                <w:rFonts w:ascii="Times New Roman" w:hAnsi="Times New Roman" w:cs="Times New Roman"/>
-              </w:rPr>
-              <w:t>myceliaCapacity</w:t>
-            </w:r>
-            <w:proofErr w:type="spellEnd"/>
-            <w:r>
-              <w:rPr>
-                <w:rFonts w:ascii="Times New Roman" w:hAnsi="Times New Roman" w:cs="Times New Roman"/>
-              </w:rPr>
-              <w:t>: int)</w:t>
-            </w:r>
-            <w:r>
-              <w:rPr>
-                <w:rFonts w:ascii="Times New Roman" w:hAnsi="Times New Roman" w:cs="Times New Roman"/>
-              </w:rPr>
-              <w:t>, és azt az eredményt kapja, hogy 1.</w:t>
+              <w:t>AridTecton megvizsgálja, hogy hány gombafonál van rajta, és azt az eredményt kapja, hogy 0.</w:t>
             </w:r>
           </w:p>
           <w:p>
@@ -5549,32 +5031,49 @@
               <w:rPr>
                 <w:rFonts w:ascii="Times New Roman" w:hAnsi="Times New Roman" w:cs="Times New Roman"/>
               </w:rPr>
-              <w:lastRenderedPageBreak/>
-              <w:t>B</w:t>
-            </w:r>
-            <w:r>
-              <w:rPr>
-                <w:rFonts w:ascii="Times New Roman" w:hAnsi="Times New Roman" w:cs="Times New Roman"/>
-              </w:rPr>
-              <w:t xml:space="preserve"> </w:t>
-            </w:r>
-            <w:r>
-              <w:rPr>
-                <w:rFonts w:ascii="Times New Roman" w:hAnsi="Times New Roman" w:cs="Times New Roman"/>
-              </w:rPr>
-              <w:t>Arid</w:t>
-            </w:r>
-            <w:r>
-              <w:rPr>
-                <w:rFonts w:ascii="Times New Roman" w:hAnsi="Times New Roman" w:cs="Times New Roman"/>
-              </w:rPr>
-              <w:t>Tecton megvizsgálja, hogy hány gombafonál van rajta</w:t>
-            </w:r>
-            <w:r>
-              <w:rPr>
-                <w:rFonts w:ascii="Times New Roman" w:hAnsi="Times New Roman" w:cs="Times New Roman"/>
-              </w:rPr>
-              <w:t>, és azt az eredményt kapja, hogy 0.</w:t>
+              <w:t xml:space="preserve">B AridTecton meghívja M Mycelium </w:t>
+            </w:r>
+            <w:proofErr w:type="spellStart"/>
+            <w:proofErr w:type="gramStart"/>
+            <w:r>
+              <w:rPr>
+                <w:rFonts w:ascii="Times New Roman" w:hAnsi="Times New Roman" w:cs="Times New Roman"/>
+              </w:rPr>
+              <w:t>grow</w:t>
+            </w:r>
+            <w:proofErr w:type="spellEnd"/>
+            <w:r>
+              <w:rPr>
+                <w:rFonts w:ascii="Times New Roman" w:hAnsi="Times New Roman" w:cs="Times New Roman"/>
+              </w:rPr>
+              <w:t>(</w:t>
+            </w:r>
+            <w:proofErr w:type="spellStart"/>
+            <w:proofErr w:type="gramEnd"/>
+            <w:r>
+              <w:rPr>
+                <w:rFonts w:ascii="Times New Roman" w:hAnsi="Times New Roman" w:cs="Times New Roman"/>
+              </w:rPr>
+              <w:t>sporeCount</w:t>
+            </w:r>
+            <w:proofErr w:type="spellEnd"/>
+            <w:r>
+              <w:rPr>
+                <w:rFonts w:ascii="Times New Roman" w:hAnsi="Times New Roman" w:cs="Times New Roman"/>
+              </w:rPr>
+              <w:t>: int) me</w:t>
+            </w:r>
+            <w:r>
+              <w:rPr>
+                <w:rFonts w:ascii="Times New Roman" w:hAnsi="Times New Roman" w:cs="Times New Roman"/>
+              </w:rPr>
+              <w:t>t</w:t>
+            </w:r>
+            <w:r>
+              <w:rPr>
+                <w:rFonts w:ascii="Times New Roman" w:hAnsi="Times New Roman" w:cs="Times New Roman"/>
+              </w:rPr>
+              <w:t xml:space="preserve">ódusát. Paraméterben átadja a rajta lévő spórák számát, amelynek megfelelő sebességgel a gombafonál nőni fog. </w:t>
             </w:r>
           </w:p>
           <w:p>
@@ -5590,182 +5089,33 @@
                 <w:rFonts w:ascii="Times New Roman" w:hAnsi="Times New Roman" w:cs="Times New Roman"/>
               </w:rPr>
             </w:pPr>
-            <w:r>
-              <w:rPr>
-                <w:rFonts w:ascii="Times New Roman" w:hAnsi="Times New Roman" w:cs="Times New Roman"/>
-                <w:highlight w:val="yellow"/>
-              </w:rPr>
-              <w:t>B</w:t>
-            </w:r>
-            <w:r>
-              <w:rPr>
-                <w:rFonts w:ascii="Times New Roman" w:hAnsi="Times New Roman" w:cs="Times New Roman"/>
-                <w:highlight w:val="yellow"/>
-              </w:rPr>
-              <w:t xml:space="preserve"> </w:t>
-            </w:r>
-            <w:r>
-              <w:rPr>
-                <w:rFonts w:ascii="Times New Roman" w:hAnsi="Times New Roman" w:cs="Times New Roman"/>
-              </w:rPr>
-              <w:t>Arid</w:t>
-            </w:r>
-            <w:r>
-              <w:rPr>
-                <w:rFonts w:ascii="Times New Roman" w:hAnsi="Times New Roman" w:cs="Times New Roman"/>
-                <w:highlight w:val="yellow"/>
-              </w:rPr>
-              <w:t xml:space="preserve">Tecton </w:t>
-            </w:r>
-            <w:r>
-              <w:rPr>
-                <w:rFonts w:ascii="Times New Roman" w:hAnsi="Times New Roman" w:cs="Times New Roman"/>
-                <w:highlight w:val="yellow"/>
-              </w:rPr>
-              <w:t xml:space="preserve">meghívja </w:t>
-            </w:r>
-            <w:r>
-              <w:rPr>
-                <w:rFonts w:ascii="Times New Roman" w:hAnsi="Times New Roman" w:cs="Times New Roman"/>
-                <w:highlight w:val="yellow"/>
-              </w:rPr>
-              <w:t>M</w:t>
-            </w:r>
-            <w:r>
-              <w:rPr>
-                <w:rFonts w:ascii="Times New Roman" w:hAnsi="Times New Roman" w:cs="Times New Roman"/>
-                <w:highlight w:val="yellow"/>
-              </w:rPr>
-              <w:t xml:space="preserve"> Mycelium </w:t>
-            </w:r>
-            <w:proofErr w:type="spellStart"/>
-            <w:proofErr w:type="gramStart"/>
-            <w:r>
-              <w:rPr>
-                <w:rFonts w:ascii="Times New Roman" w:hAnsi="Times New Roman" w:cs="Times New Roman"/>
-                <w:highlight w:val="yellow"/>
-              </w:rPr>
-              <w:t>grow</w:t>
-            </w:r>
-            <w:proofErr w:type="spellEnd"/>
-            <w:r>
-              <w:rPr>
-                <w:rFonts w:ascii="Times New Roman" w:hAnsi="Times New Roman" w:cs="Times New Roman"/>
-                <w:highlight w:val="yellow"/>
-              </w:rPr>
-              <w:t>(</w:t>
-            </w:r>
-            <w:proofErr w:type="spellStart"/>
-            <w:proofErr w:type="gramEnd"/>
-            <w:r>
-              <w:rPr>
-                <w:rFonts w:ascii="Times New Roman" w:hAnsi="Times New Roman" w:cs="Times New Roman"/>
-                <w:highlight w:val="yellow"/>
-              </w:rPr>
-              <w:t>sporeCount</w:t>
-            </w:r>
-            <w:proofErr w:type="spellEnd"/>
-            <w:r>
-              <w:rPr>
-                <w:rFonts w:ascii="Times New Roman" w:hAnsi="Times New Roman" w:cs="Times New Roman"/>
-                <w:highlight w:val="yellow"/>
-              </w:rPr>
-              <w:t>: int)</w:t>
-            </w:r>
-            <w:r>
-              <w:rPr>
-                <w:rFonts w:ascii="Times New Roman" w:hAnsi="Times New Roman" w:cs="Times New Roman"/>
-                <w:highlight w:val="yellow"/>
-              </w:rPr>
-              <w:t xml:space="preserve"> </w:t>
-            </w:r>
-            <w:proofErr w:type="spellStart"/>
-            <w:r>
-              <w:rPr>
-                <w:rFonts w:ascii="Times New Roman" w:hAnsi="Times New Roman" w:cs="Times New Roman"/>
-                <w:highlight w:val="yellow"/>
-              </w:rPr>
-              <w:t>meódusát</w:t>
-            </w:r>
-            <w:proofErr w:type="spellEnd"/>
-            <w:r>
-              <w:rPr>
-                <w:rFonts w:ascii="Times New Roman" w:hAnsi="Times New Roman" w:cs="Times New Roman"/>
-                <w:highlight w:val="yellow"/>
+            <w:proofErr w:type="spellStart"/>
+            <w:r>
+              <w:rPr>
+                <w:rFonts w:ascii="Times New Roman" w:hAnsi="Times New Roman" w:cs="Times New Roman"/>
+              </w:rPr>
+              <w:t>Meghívódik</w:t>
+            </w:r>
+            <w:proofErr w:type="spellEnd"/>
+            <w:r>
+              <w:rPr>
+                <w:rFonts w:ascii="Times New Roman" w:hAnsi="Times New Roman" w:cs="Times New Roman"/>
+              </w:rPr>
+              <w:t xml:space="preserve"> MGE </w:t>
+            </w:r>
+            <w:proofErr w:type="spellStart"/>
+            <w:r>
+              <w:rPr>
+                <w:rFonts w:ascii="Times New Roman" w:hAnsi="Times New Roman" w:cs="Times New Roman"/>
+              </w:rPr>
+              <w:t>destruktora</w:t>
+            </w:r>
+            <w:proofErr w:type="spellEnd"/>
+            <w:r>
+              <w:rPr>
+                <w:rFonts w:ascii="Times New Roman" w:hAnsi="Times New Roman" w:cs="Times New Roman"/>
               </w:rPr>
               <w:t>.</w:t>
-            </w:r>
-            <w:r>
-              <w:rPr>
-                <w:rFonts w:ascii="Times New Roman" w:hAnsi="Times New Roman" w:cs="Times New Roman"/>
-              </w:rPr>
-              <w:t xml:space="preserve"> Paraméterben átadja a rajta lévő spórák számát, amelynek megfelelő sebességgel a gombafonál nőni fog. </w:t>
-            </w:r>
-            <w:r>
-              <w:rPr>
-                <w:rFonts w:ascii="Times New Roman" w:hAnsi="Times New Roman" w:cs="Times New Roman"/>
-                <w:highlight w:val="yellow"/>
-              </w:rPr>
-              <w:t xml:space="preserve">EZZEL AKKOR MI VAN: </w:t>
-            </w:r>
-            <w:proofErr w:type="spellStart"/>
-            <w:r>
-              <w:rPr>
-                <w:rFonts w:ascii="Times New Roman" w:hAnsi="Times New Roman" w:cs="Times New Roman"/>
-                <w:highlight w:val="yellow"/>
-              </w:rPr>
-              <w:t>growing</w:t>
-            </w:r>
-            <w:proofErr w:type="spellEnd"/>
-            <w:r>
-              <w:rPr>
-                <w:rFonts w:ascii="Times New Roman" w:hAnsi="Times New Roman" w:cs="Times New Roman"/>
-                <w:highlight w:val="yellow"/>
-              </w:rPr>
-              <w:t xml:space="preserve">: </w:t>
-            </w:r>
-            <w:proofErr w:type="spellStart"/>
-            <w:r>
-              <w:rPr>
-                <w:rFonts w:ascii="Times New Roman" w:hAnsi="Times New Roman" w:cs="Times New Roman"/>
-                <w:highlight w:val="yellow"/>
-              </w:rPr>
-              <w:t>boolean</w:t>
-            </w:r>
-            <w:proofErr w:type="spellEnd"/>
-            <w:r>
-              <w:rPr>
-                <w:rFonts w:ascii="Times New Roman" w:hAnsi="Times New Roman" w:cs="Times New Roman"/>
-                <w:highlight w:val="yellow"/>
-              </w:rPr>
-              <w:t>?</w:t>
-            </w:r>
-          </w:p>
-          <w:p>
-            <w:pPr>
-              <w:jc w:val="both"/>
-              <w:rPr>
-                <w:highlight w:val="yellow"/>
-              </w:rPr>
-            </w:pPr>
-          </w:p>
-          <w:p>
-            <w:pPr>
-              <w:jc w:val="both"/>
-            </w:pPr>
-            <w:proofErr w:type="spellStart"/>
-            <w:r>
-              <w:rPr>
-                <w:highlight w:val="yellow"/>
-              </w:rPr>
-              <w:t>mge</w:t>
-            </w:r>
-            <w:proofErr w:type="spellEnd"/>
-            <w:r>
-              <w:rPr>
-                <w:highlight w:val="yellow"/>
-              </w:rPr>
-              <w:t xml:space="preserve"> is törlődik, nem jelöljük ezt?</w:t>
             </w:r>
           </w:p>
         </w:tc>
@@ -5988,6 +5338,7 @@
             </w:pPr>
             <w:proofErr w:type="spellStart"/>
             <w:r>
+              <w:lastRenderedPageBreak/>
               <w:t>Céltektonon</w:t>
             </w:r>
             <w:proofErr w:type="spellEnd"/>
@@ -6063,6 +5414,7 @@
                 <w:b/>
                 <w:bCs/>
               </w:rPr>
+              <w:lastRenderedPageBreak/>
               <w:t xml:space="preserve">2. </w:t>
             </w:r>
             <w:proofErr w:type="spellStart"/>
@@ -6779,7 +6131,6 @@
               <w:jc w:val="both"/>
             </w:pPr>
             <w:r>
-              <w:lastRenderedPageBreak/>
               <w:t>Gombafonál növekedésre kijelölve.</w:t>
             </w:r>
           </w:p>

</xml_diff>